<commit_message>
11/11/2018 - Parte escrita de desenvolvimento e objetivo - Gustavo Moura
</commit_message>
<xml_diff>
--- a/Parte escrita/Aps 4°Semestre.docx
+++ b/Parte escrita/Aps 4°Semestre.docx
@@ -562,6 +562,13 @@
     </w:p>
     <w:sdt>
       <w:sdtPr>
+        <w:rPr>
+          <w:rFonts w:ascii="Arial" w:eastAsiaTheme="minorHAnsi" w:hAnsi="Arial" w:cs="Arial"/>
+          <w:color w:val="000000" w:themeColor="text1"/>
+          <w:sz w:val="24"/>
+          <w:szCs w:val="24"/>
+          <w:lang w:eastAsia="en-US"/>
+        </w:rPr>
         <w:id w:val="-327054840"/>
         <w:docPartObj>
           <w:docPartGallery w:val="Table of Contents"/>
@@ -570,13 +577,8 @@
       </w:sdtPr>
       <w:sdtEndPr>
         <w:rPr>
-          <w:rFonts w:ascii="Arial" w:eastAsiaTheme="minorHAnsi" w:hAnsi="Arial" w:cs="Arial"/>
           <w:b/>
           <w:bCs/>
-          <w:color w:val="000000" w:themeColor="text1"/>
-          <w:sz w:val="24"/>
-          <w:szCs w:val="24"/>
-          <w:lang w:eastAsia="en-US"/>
         </w:rPr>
       </w:sdtEndPr>
       <w:sdtContent>
@@ -1643,6 +1645,45 @@
       <w:bookmarkEnd w:id="1"/>
     </w:p>
     <w:p>
+      <w:pPr>
+        <w:ind w:firstLine="0"/>
+      </w:pPr>
+    </w:p>
+    <w:p>
+      <w:pPr>
+        <w:ind w:firstLine="284"/>
+      </w:pPr>
+      <w:r>
+        <w:t xml:space="preserve">O objetivo deste trabalho é trazer um programa totalmente feito com a linguagem C, onde este programa terá como objetivo fazer ordenações de vetores com o método de sorteamento escolhido pelo usuário. Ao fim ele mostrará o tempo de demora de cada sorteamento, dando assim a base para </w:t>
+      </w:r>
+      <w:r>
+        <w:t xml:space="preserve">a </w:t>
+      </w:r>
+      <w:r>
+        <w:t>an</w:t>
+      </w:r>
+      <w:r>
+        <w:t>ál</w:t>
+      </w:r>
+      <w:r>
+        <w:t>ise de estruturas.</w:t>
+      </w:r>
+    </w:p>
+    <w:p>
+      <w:pPr>
+        <w:ind w:firstLine="284"/>
+      </w:pPr>
+    </w:p>
+    <w:p>
+      <w:pPr>
+        <w:ind w:firstLine="284"/>
+      </w:pPr>
+      <w:r>
+        <w:t>Junto há a analise teórica de cada método de sorteamento, falando de como funciona a analise lógica deles e como funciona matematicamente. No fim o usuário</w:t>
+      </w:r>
+      <w:r>
+        <w:t xml:space="preserve"> terá a conclusão de por que certos métodos são mais demorados e outros mais rápidos, tudo baseado na lógica de como cada um tem.</w:t>
+      </w:r>
       <w:r>
         <w:br w:type="page"/>
       </w:r>
@@ -1676,7 +1717,7 @@
     </w:p>
     <w:p>
       <w:pPr>
-        <w:pStyle w:val="Ttulo21"/>
+        <w:pStyle w:val="Ttulo2"/>
       </w:pPr>
       <w:bookmarkStart w:id="4" w:name="_Toc529721941"/>
       <w:r>
@@ -1686,16 +1727,27 @@
       <w:r>
         <w:t xml:space="preserve"> </w:t>
       </w:r>
-      <w:bookmarkStart w:id="5" w:name="_GoBack"/>
+    </w:p>
+    <w:p>
+      <w:pPr>
+        <w:pStyle w:val="Ttulo2"/>
+      </w:pPr>
+      <w:bookmarkStart w:id="5" w:name="_Toc529721942"/>
+      <w:r>
+        <w:t>Select sort</w:t>
+      </w:r>
       <w:bookmarkEnd w:id="5"/>
-    </w:p>
-    <w:p>
-      <w:pPr>
-        <w:pStyle w:val="Ttulo21"/>
-      </w:pPr>
-      <w:bookmarkStart w:id="6" w:name="_Toc529721942"/>
-      <w:r>
-        <w:t>Select sort</w:t>
+      <w:r>
+        <w:t xml:space="preserve"> </w:t>
+      </w:r>
+    </w:p>
+    <w:p>
+      <w:pPr>
+        <w:pStyle w:val="Ttulo2"/>
+      </w:pPr>
+      <w:bookmarkStart w:id="6" w:name="_Toc529721943"/>
+      <w:r>
+        <w:t>Insert sort</w:t>
       </w:r>
       <w:bookmarkEnd w:id="6"/>
       <w:r>
@@ -1704,27 +1756,14 @@
     </w:p>
     <w:p>
       <w:pPr>
-        <w:pStyle w:val="Ttulo21"/>
-      </w:pPr>
-      <w:bookmarkStart w:id="7" w:name="_Toc529721943"/>
-      <w:r>
-        <w:t>Insert sort</w:t>
+        <w:pStyle w:val="Ttulo2"/>
+      </w:pPr>
+      <w:bookmarkStart w:id="7" w:name="_Toc529721944"/>
+      <w:r>
+        <w:t>Quick sort</w:t>
       </w:r>
       <w:bookmarkEnd w:id="7"/>
       <w:r>
-        <w:t xml:space="preserve"> </w:t>
-      </w:r>
-    </w:p>
-    <w:p>
-      <w:pPr>
-        <w:pStyle w:val="Ttulo21"/>
-      </w:pPr>
-      <w:bookmarkStart w:id="8" w:name="_Toc529721944"/>
-      <w:r>
-        <w:t>Quick sort</w:t>
-      </w:r>
-      <w:bookmarkEnd w:id="8"/>
-      <w:r>
         <w:br w:type="page"/>
       </w:r>
     </w:p>
@@ -1732,25 +1771,273 @@
       <w:pPr>
         <w:pStyle w:val="Ttulo1"/>
       </w:pPr>
-      <w:bookmarkStart w:id="9" w:name="_Toc529721945"/>
+      <w:bookmarkStart w:id="8" w:name="_Toc529721945"/>
       <w:r>
         <w:lastRenderedPageBreak/>
         <w:t>Desenvolvimento</w:t>
       </w:r>
+      <w:bookmarkEnd w:id="8"/>
+    </w:p>
+    <w:p>
+      <w:r>
+        <w:t xml:space="preserve">O desenvolvimento do programa foi primeiramente baseado em desenvolver os métodos de ordenação que iriam ser aplicados. Em princípio seriam apenas três métodos, porém, com o avanço do curso, foi-se aplicado a utilização do </w:t>
+      </w:r>
+      <w:proofErr w:type="spellStart"/>
+      <w:r>
+        <w:t>Quicksort</w:t>
+      </w:r>
+      <w:proofErr w:type="spellEnd"/>
+      <w:r>
+        <w:t xml:space="preserve">, pelo fato de apresentar método de recursividade. Além de aplicar essa funcionalidade extra, também a ideia do projeto é desenvolver um programa em C que possa ser executado em todos os sistemas operacionais (distribuições Linux, Windows e </w:t>
+      </w:r>
+      <w:proofErr w:type="spellStart"/>
+      <w:r>
+        <w:t>MacOS</w:t>
+      </w:r>
+      <w:proofErr w:type="spellEnd"/>
+      <w:r>
+        <w:t>), assim trazendo bibliotecas que pudessem funcionar 100% em cada um.</w:t>
+      </w:r>
+    </w:p>
+    <w:p/>
+    <w:p>
+      <w:r>
+        <w:t xml:space="preserve">Algumas partes do programa foram tanto compiladas e executadas pela IDE </w:t>
+      </w:r>
+      <w:proofErr w:type="spellStart"/>
+      <w:r>
+        <w:t>DevC</w:t>
+      </w:r>
+      <w:proofErr w:type="spellEnd"/>
+      <w:r>
+        <w:t xml:space="preserve">++ como também foi feito testes no editor de texto Visual Studio </w:t>
+      </w:r>
+      <w:proofErr w:type="spellStart"/>
+      <w:r>
+        <w:t>Code</w:t>
+      </w:r>
+      <w:proofErr w:type="spellEnd"/>
+      <w:r>
+        <w:t xml:space="preserve">, isso ficou baseado na preferência de cada um do grupo. Porém todos os executáveis foram criados através do famoso compilador GCC (GNU </w:t>
+      </w:r>
+      <w:proofErr w:type="spellStart"/>
+      <w:r>
+        <w:t>Compiler</w:t>
+      </w:r>
+      <w:proofErr w:type="spellEnd"/>
+      <w:r>
+        <w:t xml:space="preserve"> </w:t>
+      </w:r>
+      <w:proofErr w:type="spellStart"/>
+      <w:r>
+        <w:t>Collection</w:t>
+      </w:r>
+      <w:proofErr w:type="spellEnd"/>
+      <w:r>
+        <w:t>), aplicado através de uma compilação via terminal.</w:t>
+      </w:r>
+    </w:p>
+    <w:p>
+      <w:r>
+        <w:tab/>
+      </w:r>
+      <w:r>
+        <w:tab/>
+      </w:r>
+    </w:p>
+    <w:p>
+      <w:pPr>
+        <w:jc w:val="center"/>
+      </w:pPr>
+      <w:r>
+        <w:t xml:space="preserve">Imagem </w:t>
+      </w:r>
+      <w:proofErr w:type="spellStart"/>
+      <w:r>
+        <w:t>x.x</w:t>
+      </w:r>
+      <w:proofErr w:type="spellEnd"/>
+      <w:r>
+        <w:t xml:space="preserve"> – Terminal CMD</w:t>
+      </w:r>
+    </w:p>
+    <w:p>
+      <w:r>
+        <w:rPr>
+          <w:noProof/>
+        </w:rPr>
+        <w:drawing>
+          <wp:anchor distT="0" distB="0" distL="114300" distR="114300" simplePos="0" relativeHeight="251658240" behindDoc="0" locked="0" layoutInCell="1" allowOverlap="1" wp14:anchorId="3981613E">
+            <wp:simplePos x="0" y="0"/>
+            <wp:positionH relativeFrom="margin">
+              <wp:posOffset>1384300</wp:posOffset>
+            </wp:positionH>
+            <wp:positionV relativeFrom="paragraph">
+              <wp:posOffset>82550</wp:posOffset>
+            </wp:positionV>
+            <wp:extent cx="3505200" cy="2857500"/>
+            <wp:effectExtent l="0" t="0" r="0" b="0"/>
+            <wp:wrapSquare wrapText="bothSides"/>
+            <wp:docPr id="1" name="Imagem 1"/>
+            <wp:cNvGraphicFramePr>
+              <a:graphicFrameLocks xmlns:a="http://schemas.openxmlformats.org/drawingml/2006/main" noChangeAspect="1"/>
+            </wp:cNvGraphicFramePr>
+            <a:graphic xmlns:a="http://schemas.openxmlformats.org/drawingml/2006/main">
+              <a:graphicData uri="http://schemas.openxmlformats.org/drawingml/2006/picture">
+                <pic:pic xmlns:pic="http://schemas.openxmlformats.org/drawingml/2006/picture">
+                  <pic:nvPicPr>
+                    <pic:cNvPr id="1" name="terminal.png"/>
+                    <pic:cNvPicPr/>
+                  </pic:nvPicPr>
+                  <pic:blipFill>
+                    <a:blip r:embed="rId8">
+                      <a:extLst>
+                        <a:ext uri="{28A0092B-C50C-407E-A947-70E740481C1C}">
+                          <a14:useLocalDpi xmlns:a14="http://schemas.microsoft.com/office/drawing/2010/main" val="0"/>
+                        </a:ext>
+                      </a:extLst>
+                    </a:blip>
+                    <a:stretch>
+                      <a:fillRect/>
+                    </a:stretch>
+                  </pic:blipFill>
+                  <pic:spPr>
+                    <a:xfrm>
+                      <a:off x="0" y="0"/>
+                      <a:ext cx="3505200" cy="2857500"/>
+                    </a:xfrm>
+                    <a:prstGeom prst="rect">
+                      <a:avLst/>
+                    </a:prstGeom>
+                  </pic:spPr>
+                </pic:pic>
+              </a:graphicData>
+            </a:graphic>
+          </wp:anchor>
+        </w:drawing>
+      </w:r>
+    </w:p>
+    <w:p/>
+    <w:p/>
+    <w:p/>
+    <w:p/>
+    <w:p/>
+    <w:p/>
+    <w:p/>
+    <w:p/>
+    <w:p/>
+    <w:p/>
+    <w:p/>
+    <w:p>
+      <w:pPr>
+        <w:jc w:val="center"/>
+      </w:pPr>
+      <w:r>
+        <w:t>Fonte: Autor do projeto – 2018</w:t>
+      </w:r>
+    </w:p>
+    <w:p>
+      <w:pPr>
+        <w:jc w:val="center"/>
+      </w:pPr>
+    </w:p>
+    <w:p>
+      <w:r>
+        <w:t xml:space="preserve">Também, para melhor rapidez de inserção de informações tanto no código do programa como também na parte escrita, este trabalho contou com a utilização do </w:t>
+      </w:r>
+      <w:proofErr w:type="spellStart"/>
+      <w:r>
+        <w:t>Git</w:t>
+      </w:r>
+      <w:proofErr w:type="spellEnd"/>
+      <w:r>
+        <w:t xml:space="preserve"> e </w:t>
+      </w:r>
+      <w:proofErr w:type="spellStart"/>
+      <w:r>
+        <w:t>Github</w:t>
+      </w:r>
+      <w:proofErr w:type="spellEnd"/>
+      <w:r>
+        <w:t xml:space="preserve"> para que o repositório sempre tivesse atualizado em qualquer alteração, </w:t>
+      </w:r>
+      <w:r>
+        <w:lastRenderedPageBreak/>
+        <w:t>assim todos do projeto ficariam cientes de quem fez o que nele. Também será mantido o projeto neste repositório para que qualquer pessoa possa ter acesso ao código e a parte escrita dele sempre sujeito aos direitos autorais.</w:t>
+      </w:r>
+    </w:p>
+    <w:p/>
+    <w:p>
+      <w:r>
+        <w:t xml:space="preserve">Com o projeto organizado, com cada pasta e arquivos desenvolvidos, foi criado o arquivo </w:t>
+      </w:r>
+      <w:proofErr w:type="spellStart"/>
+      <w:r>
+        <w:t>main.c</w:t>
+      </w:r>
+      <w:proofErr w:type="spellEnd"/>
+      <w:r>
+        <w:t xml:space="preserve">, onde foi aplicada todo o código. Na montagem do programa houve sempre há ideia de rebuscar ao máximo o que a linguagem C tem a proporcionar. Então para cada método de sorteamento seria feito através de uma </w:t>
+      </w:r>
+      <w:proofErr w:type="spellStart"/>
+      <w:r>
+        <w:t>struct</w:t>
+      </w:r>
+      <w:proofErr w:type="spellEnd"/>
+      <w:r>
+        <w:t xml:space="preserve"> (estrutura), com quatro vetores que iriam passar por cada método de sorteamento.</w:t>
+      </w:r>
+      <w:r>
+        <w:t xml:space="preserve"> Este </w:t>
+      </w:r>
+      <w:proofErr w:type="spellStart"/>
+      <w:r>
+        <w:t>struct</w:t>
+      </w:r>
+      <w:proofErr w:type="spellEnd"/>
+      <w:r>
+        <w:t xml:space="preserve"> foi alterado seu tipo primitivo apenas para ser chamado de Vetores.</w:t>
+      </w:r>
+    </w:p>
+    <w:p/>
+    <w:p>
+      <w:pPr>
+        <w:rPr>
+          <w:u w:val="single"/>
+        </w:rPr>
+      </w:pPr>
+      <w:r>
+        <w:t xml:space="preserve">Após a criação da </w:t>
+      </w:r>
+      <w:proofErr w:type="spellStart"/>
+      <w:r>
+        <w:t>struct</w:t>
+      </w:r>
+      <w:proofErr w:type="spellEnd"/>
+      <w:r>
+        <w:t xml:space="preserve"> Vetores, foi criado métodos auxiliares para apenas para inserir valores aleatórios em cada vetor, sempre tendo um retorno da função o </w:t>
+      </w:r>
+      <w:proofErr w:type="spellStart"/>
+      <w:r>
+        <w:t>próp</w:t>
+      </w:r>
+      <w:bookmarkStart w:id="9" w:name="_GoBack"/>
       <w:bookmarkEnd w:id="9"/>
-    </w:p>
+      <w:proofErr w:type="spellEnd"/>
+    </w:p>
+    <w:p/>
     <w:p>
       <w:r>
         <w:br w:type="page"/>
       </w:r>
     </w:p>
+    <w:p/>
     <w:p>
       <w:pPr>
         <w:pStyle w:val="Ttulo1"/>
       </w:pPr>
       <w:bookmarkStart w:id="10" w:name="_Toc529721946"/>
       <w:r>
-        <w:lastRenderedPageBreak/>
         <w:t>Resultados e Discussão</w:t>
       </w:r>
       <w:bookmarkEnd w:id="10"/>
@@ -1779,19 +2066,18 @@
     <w:bookmarkStart w:id="12" w:name="_Toc529721948" w:displacedByCustomXml="next"/>
     <w:sdt>
       <w:sdtPr>
+        <w:rPr>
+          <w:rFonts w:eastAsiaTheme="minorHAnsi" w:cs="Arial"/>
+          <w:b w:val="0"/>
+          <w:szCs w:val="24"/>
+        </w:rPr>
         <w:id w:val="403953403"/>
         <w:docPartObj>
           <w:docPartGallery w:val="Bibliographies"/>
           <w:docPartUnique/>
         </w:docPartObj>
       </w:sdtPr>
-      <w:sdtEndPr>
-        <w:rPr>
-          <w:rFonts w:eastAsiaTheme="minorHAnsi" w:cs="Arial"/>
-          <w:b w:val="0"/>
-          <w:szCs w:val="24"/>
-        </w:rPr>
-      </w:sdtEndPr>
+      <w:sdtEndPr/>
       <w:sdtContent>
         <w:p>
           <w:pPr>
@@ -1807,6 +2093,7 @@
             <w:id w:val="111145805"/>
             <w:bibliography/>
           </w:sdtPr>
+          <w:sdtEndPr/>
           <w:sdtContent>
             <w:p>
               <w:r>
@@ -2638,7 +2925,7 @@
       <w:szCs w:val="32"/>
     </w:rPr>
   </w:style>
-  <w:style w:type="paragraph" w:styleId="Ttulo20">
+  <w:style w:type="paragraph" w:styleId="Ttulo2">
     <w:name w:val="heading 2"/>
     <w:basedOn w:val="Normal"/>
     <w:next w:val="Normal"/>
@@ -2654,8 +2941,8 @@
       <w:numPr>
         <w:numId w:val="2"/>
       </w:numPr>
-      <w:spacing w:before="40"/>
-      <w:ind w:left="284" w:hanging="284"/>
+      <w:spacing w:after="120"/>
+      <w:ind w:left="0" w:firstLine="0"/>
       <w:outlineLvl w:val="1"/>
     </w:pPr>
     <w:rPr>
@@ -2788,7 +3075,7 @@
   <w:style w:type="character" w:customStyle="1" w:styleId="Ttulo2Char">
     <w:name w:val="Título 2 Char"/>
     <w:basedOn w:val="Fontepargpadro"/>
-    <w:link w:val="Ttulo20"/>
+    <w:link w:val="Ttulo2"/>
     <w:uiPriority w:val="9"/>
     <w:rsid w:val="009D0EDD"/>
     <w:rPr>
@@ -2808,54 +3095,6 @@
       <w:rFonts w:ascii="Arial" w:eastAsiaTheme="majorEastAsia" w:hAnsi="Arial" w:cstheme="majorBidi"/>
       <w:sz w:val="24"/>
       <w:szCs w:val="24"/>
-    </w:rPr>
-  </w:style>
-  <w:style w:type="paragraph" w:styleId="Ttulo2">
-    <w:name w:val="heading 2"/>
-    <w:basedOn w:val="Normal"/>
-    <w:next w:val="Normal"/>
-    <w:autoRedefine/>
-    <w:uiPriority w:val="9"/>
-    <w:unhideWhenUsed/>
-    <w:qFormat/>
-    <w:rsid w:val="009D0EDD"/>
-    <w:pPr>
-      <w:keepNext/>
-      <w:keepLines/>
-      <w:numPr>
-        <w:numId w:val="2"/>
-      </w:numPr>
-      <w:spacing w:after="120"/>
-      <w:ind w:left="0" w:firstLine="0"/>
-      <w:outlineLvl w:val="1"/>
-    </w:pPr>
-    <w:rPr>
-      <w:rFonts w:eastAsiaTheme="majorEastAsia" w:cstheme="majorBidi"/>
-      <w:szCs w:val="26"/>
-    </w:rPr>
-  </w:style>
-  <w:style w:type="paragraph" w:styleId="Ttulo21">
-    <w:name w:val="heading 2"/>
-    <w:basedOn w:val="Normal"/>
-    <w:next w:val="Normal"/>
-    <w:autoRedefine/>
-    <w:uiPriority w:val="9"/>
-    <w:unhideWhenUsed/>
-    <w:qFormat/>
-    <w:rsid w:val="009D0EDD"/>
-    <w:pPr>
-      <w:keepNext/>
-      <w:keepLines/>
-      <w:numPr>
-        <w:numId w:val="2"/>
-      </w:numPr>
-      <w:spacing w:after="120"/>
-      <w:ind w:left="0" w:firstLine="0"/>
-      <w:outlineLvl w:val="1"/>
-    </w:pPr>
-    <w:rPr>
-      <w:rFonts w:eastAsiaTheme="majorEastAsia" w:cstheme="majorBidi"/>
-      <w:szCs w:val="26"/>
     </w:rPr>
   </w:style>
   <w:style w:type="paragraph" w:styleId="Textodenotadefim">
@@ -3283,7 +3522,7 @@
 </file>
 
 <file path=customXml/itemProps1.xml><?xml version="1.0" encoding="utf-8"?>
-<ds:datastoreItem xmlns:ds="http://schemas.openxmlformats.org/officeDocument/2006/customXml" ds:itemID="{DE787CB5-4E8D-4AD9-A971-F5BB7E0D8F03}">
+<ds:datastoreItem xmlns:ds="http://schemas.openxmlformats.org/officeDocument/2006/customXml" ds:itemID="{9D3F0327-9B48-4F5A-B0E3-0A31EA69E1DB}">
   <ds:schemaRefs>
     <ds:schemaRef ds:uri="http://schemas.openxmlformats.org/officeDocument/2006/bibliography"/>
   </ds:schemaRefs>

</xml_diff>

<commit_message>
Gustavo Moura - 11/14/2018 - Alteracoes
</commit_message>
<xml_diff>
--- a/Parte escrita/Aps 4°Semestre.docx
+++ b/Parte escrita/Aps 4°Semestre.docx
@@ -1,6 +1,6 @@
 
 <file path=word/document.xml><?xml version="1.0" encoding="utf-8"?>
-<w:document xmlns:wpc="http://schemas.microsoft.com/office/word/2010/wordprocessingCanvas" xmlns:mc="http://schemas.openxmlformats.org/markup-compatibility/2006" xmlns:o="urn:schemas-microsoft-com:office:office" xmlns:r="http://schemas.openxmlformats.org/officeDocument/2006/relationships" xmlns:m="http://schemas.openxmlformats.org/officeDocument/2006/math" xmlns:v="urn:schemas-microsoft-com:vml" xmlns:wp14="http://schemas.microsoft.com/office/word/2010/wordprocessingDrawing" xmlns:wp="http://schemas.openxmlformats.org/drawingml/2006/wordprocessingDrawing" xmlns:w10="urn:schemas-microsoft-com:office:word" xmlns:w="http://schemas.openxmlformats.org/wordprocessingml/2006/main" xmlns:w14="http://schemas.microsoft.com/office/word/2010/wordml" xmlns:wpg="http://schemas.microsoft.com/office/word/2010/wordprocessingGroup" xmlns:wpi="http://schemas.microsoft.com/office/word/2010/wordprocessingInk" xmlns:wne="http://schemas.microsoft.com/office/word/2006/wordml" xmlns:wps="http://schemas.microsoft.com/office/word/2010/wordprocessingShape" mc:Ignorable="w14 wp14">
+<w:document xmlns:wpc="http://schemas.microsoft.com/office/word/2010/wordprocessingCanvas" xmlns:cx="http://schemas.microsoft.com/office/drawing/2014/chartex" xmlns:cx1="http://schemas.microsoft.com/office/drawing/2015/9/8/chartex" xmlns:cx2="http://schemas.microsoft.com/office/drawing/2015/10/21/chartex" xmlns:cx3="http://schemas.microsoft.com/office/drawing/2016/5/9/chartex" xmlns:cx4="http://schemas.microsoft.com/office/drawing/2016/5/10/chartex" xmlns:cx5="http://schemas.microsoft.com/office/drawing/2016/5/11/chartex" xmlns:cx6="http://schemas.microsoft.com/office/drawing/2016/5/12/chartex" xmlns:cx7="http://schemas.microsoft.com/office/drawing/2016/5/13/chartex" xmlns:cx8="http://schemas.microsoft.com/office/drawing/2016/5/14/chartex" xmlns:mc="http://schemas.openxmlformats.org/markup-compatibility/2006" xmlns:aink="http://schemas.microsoft.com/office/drawing/2016/ink" xmlns:am3d="http://schemas.microsoft.com/office/drawing/2017/model3d" xmlns:o="urn:schemas-microsoft-com:office:office" xmlns:r="http://schemas.openxmlformats.org/officeDocument/2006/relationships" xmlns:m="http://schemas.openxmlformats.org/officeDocument/2006/math" xmlns:v="urn:schemas-microsoft-com:vml" xmlns:wp14="http://schemas.microsoft.com/office/word/2010/wordprocessingDrawing" xmlns:wp="http://schemas.openxmlformats.org/drawingml/2006/wordprocessingDrawing" xmlns:w10="urn:schemas-microsoft-com:office:word" xmlns:w="http://schemas.openxmlformats.org/wordprocessingml/2006/main" xmlns:w14="http://schemas.microsoft.com/office/word/2010/wordml" xmlns:w15="http://schemas.microsoft.com/office/word/2012/wordml" xmlns:w16cid="http://schemas.microsoft.com/office/word/2016/wordml/cid" xmlns:w16se="http://schemas.microsoft.com/office/word/2015/wordml/symex" xmlns:wpg="http://schemas.microsoft.com/office/word/2010/wordprocessingGroup" xmlns:wpi="http://schemas.microsoft.com/office/word/2010/wordprocessingInk" xmlns:wne="http://schemas.microsoft.com/office/word/2006/wordml" xmlns:wps="http://schemas.microsoft.com/office/word/2010/wordprocessingShape" mc:Ignorable="w14 w15 w16se w16cid wp14">
   <w:body>
     <w:p>
       <w:pPr>
@@ -178,22 +178,26 @@
         <w:rPr>
           <w:b/>
         </w:rPr>
-        <w:t xml:space="preserve">DESENVOLVIMENTO DE SISTEMA PARA ANÁLISE DE </w:t>
-      </w:r>
-      <w:proofErr w:type="gramStart"/>
-      <w:r>
+        <w:t>DESENVOLVIMENTO DE SISTEMA PARA ANÁLISE DE PERFORMANCE DE ALGORITMOS DE ORDENAÇÃO DE DADOS</w:t>
+      </w:r>
+    </w:p>
+    <w:p>
+      <w:pPr>
+        <w:ind w:firstLine="0"/>
+        <w:jc w:val="center"/>
         <w:rPr>
           <w:b/>
         </w:rPr>
-        <w:t>PERFORMANCE</w:t>
-      </w:r>
-      <w:proofErr w:type="gramEnd"/>
-      <w:r>
+      </w:pPr>
+    </w:p>
+    <w:p>
+      <w:pPr>
+        <w:ind w:firstLine="0"/>
+        <w:jc w:val="center"/>
         <w:rPr>
           <w:b/>
         </w:rPr>
-        <w:t xml:space="preserve"> DE ALGORITMOS DE ORDENAÇÃO DE DADOS</w:t>
-      </w:r>
+      </w:pPr>
     </w:p>
     <w:p>
       <w:pPr>
@@ -261,7 +265,6 @@
     <w:p>
       <w:pPr>
         <w:ind w:firstLine="0"/>
-        <w:jc w:val="center"/>
         <w:rPr>
           <w:b/>
         </w:rPr>
@@ -270,6 +273,66 @@
     <w:p>
       <w:pPr>
         <w:ind w:firstLine="0"/>
+      </w:pPr>
+    </w:p>
+    <w:p>
+      <w:pPr>
+        <w:ind w:firstLine="0"/>
+        <w:jc w:val="center"/>
+      </w:pPr>
+      <w:r>
+        <w:t>SÃO PAULO – SP</w:t>
+      </w:r>
+    </w:p>
+    <w:p>
+      <w:pPr>
+        <w:ind w:firstLine="0"/>
+        <w:jc w:val="center"/>
+      </w:pPr>
+      <w:r>
+        <w:t>2018</w:t>
+      </w:r>
+    </w:p>
+    <w:p>
+      <w:pPr>
+        <w:ind w:firstLine="0"/>
+        <w:jc w:val="center"/>
+      </w:pPr>
+      <w:r>
+        <w:lastRenderedPageBreak/>
+        <w:t>ANDRÉ CARVALHO CERQUEIRA – D27057-5</w:t>
+      </w:r>
+    </w:p>
+    <w:p>
+      <w:pPr>
+        <w:ind w:firstLine="0"/>
+        <w:jc w:val="center"/>
+      </w:pPr>
+      <w:r>
+        <w:t>ERICK WILLIAM LIMA RODRIGUES – N13795-9</w:t>
+      </w:r>
+    </w:p>
+    <w:p>
+      <w:pPr>
+        <w:ind w:firstLine="0"/>
+        <w:jc w:val="center"/>
+      </w:pPr>
+      <w:r>
+        <w:t>GUSTAVO GARCIA LEAL ALVES DE MOURA – N130EA-8</w:t>
+      </w:r>
+    </w:p>
+    <w:p>
+      <w:pPr>
+        <w:ind w:firstLine="0"/>
+        <w:jc w:val="center"/>
+      </w:pPr>
+      <w:r>
+        <w:t>THIAGO OLIVEIRA SANTOS – D227FC-2</w:t>
+      </w:r>
+    </w:p>
+    <w:p>
+      <w:pPr>
+        <w:ind w:firstLine="0"/>
         <w:jc w:val="center"/>
         <w:rPr>
           <w:b/>
@@ -279,6 +342,7 @@
     <w:p>
       <w:pPr>
         <w:ind w:firstLine="0"/>
+        <w:jc w:val="center"/>
         <w:rPr>
           <w:b/>
         </w:rPr>
@@ -287,66 +351,6 @@
     <w:p>
       <w:pPr>
         <w:ind w:firstLine="0"/>
-      </w:pPr>
-    </w:p>
-    <w:p>
-      <w:pPr>
-        <w:ind w:firstLine="0"/>
-        <w:jc w:val="center"/>
-      </w:pPr>
-      <w:r>
-        <w:t>SÃO PAULO – SP</w:t>
-      </w:r>
-    </w:p>
-    <w:p>
-      <w:pPr>
-        <w:ind w:firstLine="0"/>
-        <w:jc w:val="center"/>
-      </w:pPr>
-      <w:r>
-        <w:t>2018</w:t>
-      </w:r>
-    </w:p>
-    <w:p>
-      <w:pPr>
-        <w:ind w:firstLine="0"/>
-        <w:jc w:val="center"/>
-      </w:pPr>
-      <w:r>
-        <w:lastRenderedPageBreak/>
-        <w:t>ANDRÉ CARVALHO CERQUEIRA – D27057-5</w:t>
-      </w:r>
-    </w:p>
-    <w:p>
-      <w:pPr>
-        <w:ind w:firstLine="0"/>
-        <w:jc w:val="center"/>
-      </w:pPr>
-      <w:r>
-        <w:t>ERICK WILLIAM LIMA RODRIGUES – N13795-9</w:t>
-      </w:r>
-    </w:p>
-    <w:p>
-      <w:pPr>
-        <w:ind w:firstLine="0"/>
-        <w:jc w:val="center"/>
-      </w:pPr>
-      <w:r>
-        <w:t>GUSTAVO GARCIA LEAL ALVES DE MOURA – N130EA-8</w:t>
-      </w:r>
-    </w:p>
-    <w:p>
-      <w:pPr>
-        <w:ind w:firstLine="0"/>
-        <w:jc w:val="center"/>
-      </w:pPr>
-      <w:r>
-        <w:t>THIAGO OLIVEIRA SANTOS – D227FC-2</w:t>
-      </w:r>
-    </w:p>
-    <w:p>
-      <w:pPr>
-        <w:ind w:firstLine="0"/>
         <w:jc w:val="center"/>
         <w:rPr>
           <w:b/>
@@ -406,43 +410,11 @@
           <w:b/>
         </w:rPr>
       </w:pPr>
-    </w:p>
-    <w:p>
-      <w:pPr>
-        <w:ind w:firstLine="0"/>
-        <w:jc w:val="center"/>
+      <w:r>
         <w:rPr>
           <w:b/>
         </w:rPr>
-      </w:pPr>
-    </w:p>
-    <w:p>
-      <w:pPr>
-        <w:ind w:firstLine="0"/>
-        <w:jc w:val="center"/>
-        <w:rPr>
-          <w:b/>
-        </w:rPr>
-      </w:pPr>
-      <w:r>
-        <w:rPr>
-          <w:b/>
-        </w:rPr>
-        <w:t xml:space="preserve">DESENVOLVIMENTO DE SISTEMA PARA ANÁLISE DE </w:t>
-      </w:r>
-      <w:proofErr w:type="gramStart"/>
-      <w:r>
-        <w:rPr>
-          <w:b/>
-        </w:rPr>
-        <w:t>PERFORMANCE</w:t>
-      </w:r>
-      <w:proofErr w:type="gramEnd"/>
-      <w:r>
-        <w:rPr>
-          <w:b/>
-        </w:rPr>
-        <w:t xml:space="preserve"> DE ALGORITMOS DE ORDENAÇÃO DE DADOS</w:t>
+        <w:t>DESENVOLVIMENTO DE SISTEMA PARA ANÁLISE DE PERFORMANCE DE ALGORITMOS DE ORDENAÇÃO DE DADOS</w:t>
       </w:r>
     </w:p>
     <w:p>
@@ -1707,24 +1679,14 @@
         <w:ind w:firstLine="284"/>
       </w:pPr>
       <w:r>
-        <w:t xml:space="preserve">Junto há a </w:t>
-      </w:r>
-      <w:proofErr w:type="gramStart"/>
-      <w:r>
-        <w:t>analise teórica de cada método de sorteamento</w:t>
-      </w:r>
-      <w:proofErr w:type="gramEnd"/>
-      <w:r>
-        <w:t>, falando de como funciona a analise lógica deles e como funciona matematicamente. No fim o usuário</w:t>
+        <w:t>Junto há a analise teórica de cada método de sorteamento, falando de como funciona a analise lógica deles e como funciona matematicamente. No fim o usuário</w:t>
       </w:r>
       <w:r>
         <w:t xml:space="preserve"> terá a conclusão de por que certos métodos são mais demorados e outros mais rápidos, tudo baseado na lógica de como cada um tem.</w:t>
       </w:r>
-      <w:proofErr w:type="gramStart"/>
       <w:r>
         <w:br w:type="page"/>
       </w:r>
-      <w:proofErr w:type="gramEnd"/>
     </w:p>
     <w:p>
       <w:pPr>
@@ -1814,15 +1776,7 @@
     </w:p>
     <w:p>
       <w:r>
-        <w:t xml:space="preserve">A quantidade de interações é de acordo com o tamanho do vetor -1, se um vetor contém </w:t>
-      </w:r>
-      <w:proofErr w:type="gramStart"/>
-      <w:r>
-        <w:t>5</w:t>
-      </w:r>
-      <w:proofErr w:type="gramEnd"/>
-      <w:r>
-        <w:t xml:space="preserve"> posições, ele vai fazer 4 interações. </w:t>
+        <w:t xml:space="preserve">A quantidade de interações é de acordo com o tamanho do vetor -1, se um vetor contém 5 posições, ele vai fazer 4 interações. </w:t>
       </w:r>
     </w:p>
     <w:bookmarkEnd w:id="8"/>
@@ -1912,15 +1866,7 @@
     </w:p>
     <w:p>
       <w:r>
-        <w:t xml:space="preserve">O desenvolvimento do programa foi primeiramente baseado em desenvolver os métodos de ordenação que iriam ser aplicados. Em princípio seriam apenas três métodos, porém, com o avanço do curso, foi-se aplicado </w:t>
-      </w:r>
-      <w:proofErr w:type="gramStart"/>
-      <w:r>
-        <w:t>a</w:t>
-      </w:r>
-      <w:proofErr w:type="gramEnd"/>
-      <w:r>
-        <w:t xml:space="preserve"> utilização do </w:t>
+        <w:t xml:space="preserve">O desenvolvimento do programa foi primeiramente baseado em desenvolver os métodos de ordenação que iriam ser aplicados. Em princípio seriam apenas três métodos, porém, com o avanço do curso, foi-se aplicado a utilização do </w:t>
       </w:r>
       <w:proofErr w:type="spellStart"/>
       <w:r>
@@ -1945,12 +1891,10 @@
         <w:t xml:space="preserve">Algumas partes do programa foram tanto compiladas e executadas pela IDE </w:t>
       </w:r>
       <w:proofErr w:type="spellStart"/>
-      <w:proofErr w:type="gramStart"/>
       <w:r>
         <w:t>DevC</w:t>
       </w:r>
       <w:proofErr w:type="spellEnd"/>
-      <w:proofErr w:type="gramEnd"/>
       <w:r>
         <w:t xml:space="preserve">++ como também foi feito testes no editor de texto Visual Studio </w:t>
       </w:r>
@@ -2033,7 +1977,7 @@
                     <pic:cNvPicPr/>
                   </pic:nvPicPr>
                   <pic:blipFill>
-                    <a:blip r:embed="rId9">
+                    <a:blip r:embed="rId8">
                       <a:extLst>
                         <a:ext uri="{28A0092B-C50C-407E-A947-70E740481C1C}">
                           <a14:useLocalDpi xmlns:a14="http://schemas.microsoft.com/office/drawing/2010/main" val="0"/>
@@ -2112,13 +2056,8 @@
         <w:t xml:space="preserve">Com o projeto organizado, com cada pasta e arquivos desenvolvidos, foi criado o arquivo </w:t>
       </w:r>
       <w:proofErr w:type="spellStart"/>
-      <w:proofErr w:type="gramStart"/>
-      <w:r>
-        <w:t>main.</w:t>
-      </w:r>
-      <w:proofErr w:type="gramEnd"/>
-      <w:r>
-        <w:t>c</w:t>
+      <w:r>
+        <w:t>main.c</w:t>
       </w:r>
       <w:proofErr w:type="spellEnd"/>
       <w:r>
@@ -2144,13 +2083,9 @@
         <w:t xml:space="preserve"> foi alterado seu tipo primitivo apenas para ser chamado de Vetores.</w:t>
       </w:r>
     </w:p>
-    <w:p/>
-    <w:p>
-      <w:r>
-        <w:t xml:space="preserve">Após </w:t>
-      </w:r>
-      <w:r>
-        <w:t xml:space="preserve">a criação da </w:t>
+    <w:p>
+      <w:r>
+        <w:t xml:space="preserve">Após a criação da </w:t>
       </w:r>
       <w:proofErr w:type="spellStart"/>
       <w:r>
@@ -2158,56 +2093,165 @@
       </w:r>
       <w:proofErr w:type="spellEnd"/>
       <w:r>
-        <w:t xml:space="preserve"> Vetores, foram</w:t>
-      </w:r>
-      <w:r>
-        <w:t xml:space="preserve"> criad</w:t>
-      </w:r>
-      <w:r>
-        <w:t>o</w:t>
-      </w:r>
-      <w:r>
-        <w:t>s</w:t>
-      </w:r>
-      <w:r>
-        <w:t xml:space="preserve"> métodos auxiliares, como um</w:t>
-      </w:r>
-      <w:r>
-        <w:t xml:space="preserve"> para inserir valores aleatórios em </w:t>
-      </w:r>
-      <w:r>
-        <w:t xml:space="preserve">um vetor, e espelhar com os outros vetores para ter maior precisão dos resultados de desempenho entre as funções de ordenação. </w:t>
-      </w:r>
-      <w:r>
-        <w:t>A</w:t>
-      </w:r>
-      <w:r>
-        <w:t xml:space="preserve"> função “</w:t>
-      </w:r>
-      <w:proofErr w:type="spellStart"/>
-      <w:proofErr w:type="gramStart"/>
-      <w:r>
-        <w:t>MostrarTela</w:t>
-      </w:r>
-      <w:proofErr w:type="spellEnd"/>
-      <w:proofErr w:type="gramEnd"/>
-      <w:r>
-        <w:t xml:space="preserve">” para mostrar que o vetor foi corretamente </w:t>
-      </w:r>
-      <w:r>
-        <w:t>preenchido</w:t>
-      </w:r>
-      <w:r>
-        <w:t>. A função “Interface” para deixar a parte front-</w:t>
-      </w:r>
-      <w:proofErr w:type="spellStart"/>
-      <w:r>
-        <w:t>e</w:t>
+        <w:t xml:space="preserve"> Vetores, foram criado</w:t>
+      </w:r>
+      <w:r>
+        <w:t>s os métodos de inserção de valores dos vetores. Esse método possui um laço de repetição para inserção de valores baseado no tamanho máximo dos vetores, a variável “</w:t>
+      </w:r>
+      <w:proofErr w:type="spellStart"/>
+      <w:r>
+        <w:t>tam</w:t>
+      </w:r>
+      <w:proofErr w:type="spellEnd"/>
+      <w:r>
+        <w:t>”. Nisso, para que haja todos os valores possíveis de “</w:t>
+      </w:r>
+      <w:proofErr w:type="spellStart"/>
+      <w:r>
+        <w:t>tam</w:t>
+      </w:r>
+      <w:proofErr w:type="spellEnd"/>
+      <w:r>
+        <w:t xml:space="preserve">” (que são 20000), </w:t>
+      </w:r>
+      <w:r>
+        <w:t>a</w:t>
       </w:r>
       <w:bookmarkStart w:id="13" w:name="_GoBack"/>
       <w:bookmarkEnd w:id="13"/>
       <w:r>
-        <w:t>nd</w:t>
+        <w:t xml:space="preserve"> função que insere valores aleatórios e a função </w:t>
+      </w:r>
+      <w:proofErr w:type="spellStart"/>
+      <w:r>
+        <w:t>rand</w:t>
+      </w:r>
+      <w:proofErr w:type="spellEnd"/>
+      <w:r>
+        <w:t xml:space="preserve">. Para que pudesse inserir valores de 0 </w:t>
+      </w:r>
+      <w:proofErr w:type="gramStart"/>
+      <w:r>
+        <w:t>à</w:t>
+      </w:r>
+      <w:proofErr w:type="gramEnd"/>
+      <w:r>
+        <w:t xml:space="preserve"> 20000 era preciso chamar a função </w:t>
+      </w:r>
+      <w:proofErr w:type="spellStart"/>
+      <w:r>
+        <w:t>rand</w:t>
+      </w:r>
+      <w:proofErr w:type="spellEnd"/>
+      <w:r>
+        <w:t xml:space="preserve"> com a porcentagem (resto) de “</w:t>
+      </w:r>
+      <w:proofErr w:type="spellStart"/>
+      <w:r>
+        <w:t>tam</w:t>
+      </w:r>
+      <w:proofErr w:type="spellEnd"/>
+      <w:r>
+        <w:t xml:space="preserve">”. Sendo que dentro do laço, esse valor aleatório era espelhado em cada um dos vetores. Por fim, se retornava o </w:t>
+      </w:r>
+      <w:proofErr w:type="spellStart"/>
+      <w:r>
+        <w:t>struct</w:t>
+      </w:r>
+      <w:proofErr w:type="spellEnd"/>
+      <w:r>
+        <w:t xml:space="preserve"> Vetores com os valores inseridos. </w:t>
+      </w:r>
+    </w:p>
+    <w:p>
+      <w:r>
+        <w:t xml:space="preserve">Após a </w:t>
+      </w:r>
+      <w:r>
+        <w:t>inserir valores nos vetores</w:t>
+      </w:r>
+      <w:r>
+        <w:t xml:space="preserve">, foi criado todos os métodos de sorteamento. O </w:t>
+      </w:r>
+      <w:proofErr w:type="spellStart"/>
+      <w:r>
+        <w:t>Bubblesort</w:t>
+      </w:r>
+      <w:proofErr w:type="spellEnd"/>
+      <w:r>
+        <w:t xml:space="preserve">, </w:t>
+      </w:r>
+      <w:proofErr w:type="spellStart"/>
+      <w:r>
+        <w:t>Insertionsort</w:t>
+      </w:r>
+      <w:proofErr w:type="spellEnd"/>
+      <w:r>
+        <w:t xml:space="preserve">, </w:t>
+      </w:r>
+      <w:proofErr w:type="spellStart"/>
+      <w:r>
+        <w:t>Selectionsort</w:t>
+      </w:r>
+      <w:proofErr w:type="spellEnd"/>
+      <w:r>
+        <w:t xml:space="preserve"> e </w:t>
+      </w:r>
+      <w:proofErr w:type="spellStart"/>
+      <w:r>
+        <w:t>Quicksort</w:t>
+      </w:r>
+      <w:proofErr w:type="spellEnd"/>
+      <w:r>
+        <w:t>. Eles são totalmente a peça chave do programa para a execução. C</w:t>
+      </w:r>
+      <w:r>
+        <w:t xml:space="preserve">ada um desses métodos irá receber futuramente um dos vetores da </w:t>
+      </w:r>
+      <w:proofErr w:type="spellStart"/>
+      <w:r>
+        <w:t>struct</w:t>
+      </w:r>
+      <w:proofErr w:type="spellEnd"/>
+      <w:r>
+        <w:t xml:space="preserve"> Vetores na função “</w:t>
+      </w:r>
+      <w:proofErr w:type="spellStart"/>
+      <w:r>
+        <w:t>OpcaoSort</w:t>
+      </w:r>
+      <w:proofErr w:type="spellEnd"/>
+      <w:r>
+        <w:t xml:space="preserve">”, sendo que em todos os métodos de ordenação, recebe-se um ponteiro de tipo inteiro para esses vetores. Como C é uma linguagem de médio nível e sabe mexer bem com a memória do computador, passar um vetor </w:t>
+      </w:r>
+      <w:r>
+        <w:t>de tamanho N para um ponteiro é apenas passar uma grande “fita” da sua memória para o ponteiro.</w:t>
+      </w:r>
+    </w:p>
+    <w:p>
+      <w:r>
+        <w:t>A</w:t>
+      </w:r>
+      <w:r>
+        <w:t xml:space="preserve"> função “</w:t>
+      </w:r>
+      <w:proofErr w:type="spellStart"/>
+      <w:r>
+        <w:t>MostrarTela</w:t>
+      </w:r>
+      <w:proofErr w:type="spellEnd"/>
+      <w:r>
+        <w:t xml:space="preserve">” para mostrar que o vetor foi corretamente </w:t>
+      </w:r>
+      <w:r>
+        <w:t>preenchido</w:t>
+      </w:r>
+      <w:r>
+        <w:t>. A função “Interface” para deixar a parte front-</w:t>
+      </w:r>
+      <w:proofErr w:type="spellStart"/>
+      <w:r>
+        <w:t>end</w:t>
       </w:r>
       <w:proofErr w:type="spellEnd"/>
       <w:r>
@@ -2222,42 +2266,237 @@
         <w:t>, e por final, a função “</w:t>
       </w:r>
       <w:proofErr w:type="spellStart"/>
+      <w:r>
+        <w:t>OpcaoSort</w:t>
+      </w:r>
+      <w:proofErr w:type="spellEnd"/>
+      <w:r>
+        <w:t xml:space="preserve">” que é basicamente o core do programa. Ele irá servir tanto para pegar os resultados de </w:t>
+      </w:r>
+      <w:r>
+        <w:t>desempenho</w:t>
+      </w:r>
+      <w:r>
+        <w:t xml:space="preserve"> entre as ordenações, assim como a execução de cada função que foi criada no projeto. Se</w:t>
+      </w:r>
+      <w:r>
+        <w:t xml:space="preserve"> fosse Orientação a objetos, </w:t>
+      </w:r>
+      <w:proofErr w:type="spellStart"/>
+      <w:r>
+        <w:t>poder</w:t>
+      </w:r>
+      <w:r>
+        <w:t>ia-se</w:t>
+      </w:r>
+      <w:proofErr w:type="spellEnd"/>
+      <w:r>
+        <w:t xml:space="preserve"> chama-la de classe pai basicamente, já que é ela que está gerenciando os ponteiros </w:t>
+      </w:r>
+      <w:r>
+        <w:lastRenderedPageBreak/>
+        <w:t>e as funções do programa. Por final, temos as funções de ordenação e a função de busca binária, no qual é o foco principal do trabalho. Durante o desenvolvimento foi adicionado um código um pouco “diferente” como experimento. O nosso convidado ilustre é o código espaguete, utilizado na linha 210</w:t>
+      </w:r>
+      <w:r>
+        <w:t xml:space="preserve"> e 285</w:t>
+      </w:r>
+      <w:r>
+        <w:t xml:space="preserve"> </w:t>
+      </w:r>
+      <w:r>
+        <w:t xml:space="preserve">da fonte do código. Ele foi utilizado para ter um aumento de desempenho. Pois graças a ele, não houve necessidade de criar um novo método, ou repetir a mesma </w:t>
+      </w:r>
+      <w:proofErr w:type="spellStart"/>
+      <w:r>
+        <w:t>string</w:t>
+      </w:r>
+      <w:proofErr w:type="spellEnd"/>
+      <w:r>
+        <w:t xml:space="preserve"> várias vezes para apenas dizer que a opção já tinha sido escolhida.</w:t>
+      </w:r>
+    </w:p>
+    <w:p>
+      <w:r>
+        <w:t>Com os métodos</w:t>
+      </w:r>
+      <w:r>
+        <w:t xml:space="preserve"> organizados, há a compilação do programa via terminal. Esse programa executável é tanto em </w:t>
+      </w:r>
+      <w:proofErr w:type="spellStart"/>
+      <w:r>
+        <w:t>exe</w:t>
+      </w:r>
+      <w:proofErr w:type="spellEnd"/>
+      <w:r>
+        <w:t xml:space="preserve"> para a plataforma Windows como </w:t>
+      </w:r>
+      <w:r>
+        <w:t xml:space="preserve">out para Linux e </w:t>
+      </w:r>
+      <w:proofErr w:type="spellStart"/>
+      <w:r>
+        <w:t>MacOS</w:t>
+      </w:r>
+      <w:proofErr w:type="spellEnd"/>
+      <w:r>
+        <w:t>.</w:t>
+      </w:r>
+    </w:p>
+    <w:p/>
+    <w:p>
+      <w:pPr>
+        <w:jc w:val="center"/>
+      </w:pPr>
+    </w:p>
+    <w:p>
+      <w:pPr>
+        <w:jc w:val="center"/>
+      </w:pPr>
+    </w:p>
+    <w:p>
+      <w:pPr>
+        <w:jc w:val="center"/>
+      </w:pPr>
+      <w:r>
+        <w:t xml:space="preserve">Imagem </w:t>
+      </w:r>
+      <w:proofErr w:type="spellStart"/>
+      <w:r>
+        <w:t>x.x</w:t>
+      </w:r>
+      <w:proofErr w:type="spellEnd"/>
+      <w:r>
+        <w:t xml:space="preserve"> – Interface do programa</w:t>
+      </w:r>
+    </w:p>
+    <w:p>
+      <w:pPr>
+        <w:jc w:val="left"/>
+      </w:pPr>
+      <w:r>
+        <w:rPr>
+          <w:noProof/>
+        </w:rPr>
+        <w:drawing>
+          <wp:anchor distT="0" distB="0" distL="114300" distR="114300" simplePos="0" relativeHeight="251658240" behindDoc="0" locked="0" layoutInCell="1" allowOverlap="1">
+            <wp:simplePos x="0" y="0"/>
+            <wp:positionH relativeFrom="column">
+              <wp:posOffset>1184910</wp:posOffset>
+            </wp:positionH>
+            <wp:positionV relativeFrom="paragraph">
+              <wp:posOffset>200025</wp:posOffset>
+            </wp:positionV>
+            <wp:extent cx="3391373" cy="1962424"/>
+            <wp:effectExtent l="0" t="0" r="0" b="0"/>
+            <wp:wrapSquare wrapText="bothSides"/>
+            <wp:docPr id="3" name="Imagem 3"/>
+            <wp:cNvGraphicFramePr>
+              <a:graphicFrameLocks xmlns:a="http://schemas.openxmlformats.org/drawingml/2006/main" noChangeAspect="1"/>
+            </wp:cNvGraphicFramePr>
+            <a:graphic xmlns:a="http://schemas.openxmlformats.org/drawingml/2006/main">
+              <a:graphicData uri="http://schemas.openxmlformats.org/drawingml/2006/picture">
+                <pic:pic xmlns:pic="http://schemas.openxmlformats.org/drawingml/2006/picture">
+                  <pic:nvPicPr>
+                    <pic:cNvPr id="3" name="interfacesort.png"/>
+                    <pic:cNvPicPr/>
+                  </pic:nvPicPr>
+                  <pic:blipFill>
+                    <a:blip r:embed="rId9">
+                      <a:extLst>
+                        <a:ext uri="{28A0092B-C50C-407E-A947-70E740481C1C}">
+                          <a14:useLocalDpi xmlns:a14="http://schemas.microsoft.com/office/drawing/2010/main" val="0"/>
+                        </a:ext>
+                      </a:extLst>
+                    </a:blip>
+                    <a:stretch>
+                      <a:fillRect/>
+                    </a:stretch>
+                  </pic:blipFill>
+                  <pic:spPr>
+                    <a:xfrm>
+                      <a:off x="0" y="0"/>
+                      <a:ext cx="3391373" cy="1962424"/>
+                    </a:xfrm>
+                    <a:prstGeom prst="rect">
+                      <a:avLst/>
+                    </a:prstGeom>
+                  </pic:spPr>
+                </pic:pic>
+              </a:graphicData>
+            </a:graphic>
+          </wp:anchor>
+        </w:drawing>
+      </w:r>
+      <w:r>
+        <w:br w:type="textWrapping" w:clear="all"/>
+      </w:r>
+      <w:r>
+        <w:tab/>
+      </w:r>
+      <w:r>
+        <w:tab/>
+      </w:r>
+      <w:r>
+        <w:tab/>
+      </w:r>
+      <w:r>
+        <w:tab/>
+        <w:t>Fonte: Autor do projeto – 2018</w:t>
+      </w:r>
+    </w:p>
+    <w:p/>
+    <w:p>
+      <w:r>
+        <w:t xml:space="preserve">Ao executar, aparece-se a interface de interação para o usuário, onde nela se pode escolher cada um dos métodos de sorteamento. Onde ao escolher há todo o preenchimento da tela com os números numa grande velocidade sendo incapaz do usuário saber quais deles foram sorteados aleatoriamente. Após isso, a tela é limpa e aparece uma pergunta “Entre com o inteiro a ser pesquisado”, </w:t>
+      </w:r>
+      <w:r>
+        <w:t>onde o usuário deve inserir um número aleatório que possa estar no vetor.</w:t>
+      </w:r>
+    </w:p>
+    <w:p>
+      <w:r>
+        <w:t xml:space="preserve">Após a inserção que pode ou não achar o número da busca, volta-se a interface do programa com as outras funções de sorteamento, porém o que foi escolhido anteriormente não pode ser executado novamente. E esse ciclo ocorre até </w:t>
+      </w:r>
+      <w:r>
+        <w:lastRenderedPageBreak/>
+        <w:t>o usuário resolver sair. Quando houver a execução de todos os métodos de sorteamento apenas restará as opções de obter os resultados dos sorteamentos e sair, que apenas mostra em quantos milissegundo demorou cada tipo de sorteamento.</w:t>
+      </w:r>
+    </w:p>
+    <w:p>
+      <w:r>
+        <w:t xml:space="preserve">Com o resultado dá para se analisar que cada método de sorteamento tem um tempo de demora decorrente a estrutura de seu algoritmo, e em quase todos os todas as execuções, o método </w:t>
+      </w:r>
+      <w:proofErr w:type="spellStart"/>
+      <w:r>
+        <w:t>Quicksort</w:t>
+      </w:r>
+      <w:proofErr w:type="spellEnd"/>
+      <w:r>
+        <w:t xml:space="preserve"> se mostra sempre o mais ágil e rápido por seu modo de separar os problemas em partes baseados na recursividade.</w:t>
+      </w:r>
+    </w:p>
+    <w:p>
+      <w:r>
+        <w:t xml:space="preserve">Como dito, cada método de sorteamento tem seu algoritmo próprio baseado em uma troca de valores de um dos vetores da estrutura Vetores, pois como cada um dos vetores teve valores aleatórios inseridos em uma ordem diferente, não se pode saber qual número estará em cada posição. Assim cada um dos </w:t>
+      </w:r>
       <w:proofErr w:type="gramStart"/>
       <w:r>
-        <w:t>OpcaoSort</w:t>
-      </w:r>
-      <w:proofErr w:type="spellEnd"/>
+        <w:t>algoritmos,  baseado</w:t>
+      </w:r>
       <w:proofErr w:type="gramEnd"/>
       <w:r>
-        <w:t xml:space="preserve">” que é basicamente o core do programa. Ele irá servir tanto para pegar os resultados de </w:t>
-      </w:r>
-      <w:r>
-        <w:t>desempenho</w:t>
-      </w:r>
-      <w:r>
-        <w:t xml:space="preserve"> entre as ordenações, assim como a execução de cada função que foi criada no projeto. Se</w:t>
-      </w:r>
-      <w:r>
-        <w:t xml:space="preserve"> fosse Orientação a objetos, poderíamos chama-la de classe pai basicamente, já que é ela que está gerenciando os ponteiros e as funções do programa. Por final, temos as funções de ordenação e a função de busca binária, no qual é o foco principal do trabalho. Durante o desenvolvimento foi adicionado um código um pouco “diferente” como experimento. O nosso convidado ilustre é o código espaguete, utilizado na linha 210</w:t>
-      </w:r>
-      <w:r>
-        <w:t xml:space="preserve"> e 285</w:t>
-      </w:r>
-      <w:r>
-        <w:t xml:space="preserve"> </w:t>
-      </w:r>
-      <w:r>
-        <w:t xml:space="preserve">da fonte do código. Ele foi utilizado para ter um aumento de desempenho. Pois graças a ele, não houve necessidade de criar um novo método, ou repetir a mesma </w:t>
-      </w:r>
-      <w:proofErr w:type="spellStart"/>
-      <w:r>
-        <w:t>string</w:t>
-      </w:r>
-      <w:proofErr w:type="spellEnd"/>
-      <w:r>
-        <w:t xml:space="preserve"> várias vezes para apenas dizer que a opção já tinha sido escolhida.</w:t>
-      </w:r>
-    </w:p>
+        <w:t xml:space="preserve"> em sua lógica, atuar</w:t>
+      </w:r>
+      <w:r>
+        <w:t>ão</w:t>
+      </w:r>
+      <w:r>
+        <w:t xml:space="preserve"> de maneiras diferentes de analise em suas posições sempre verificando baseado em sua maior parte baseado em dois ou três laços de repetições.</w:t>
+      </w:r>
+    </w:p>
+    <w:p/>
+    <w:p/>
+    <w:p/>
     <w:p>
       <w:r>
         <w:br w:type="page"/>
@@ -2274,6 +2513,23 @@
       </w:r>
       <w:bookmarkEnd w:id="14"/>
     </w:p>
+    <w:p>
+      <w:r>
+        <w:t xml:space="preserve">O </w:t>
+      </w:r>
+      <w:proofErr w:type="spellStart"/>
+      <w:r>
+        <w:t>Bubblesort</w:t>
+      </w:r>
+      <w:proofErr w:type="spellEnd"/>
+      <w:r>
+        <w:t xml:space="preserve"> apresenta uma lógica de dois lanços de repetição, onde o laço inferior (o que está dentro do laço superior), sempre pegara a posição do laço superior e somar mais um (se o laço superior estiver na posição 0, o inferior estará na posição 1), onde sempre verifica se caso a posição do vetor do laço superior for maior que a posição do vetor no laço inferior haverá uma troca. Isso é um processo demorado</w:t>
+      </w:r>
+      <w:r>
+        <w:t xml:space="preserve"> pois ele tem que passar pelo laço inferior várias vezes.</w:t>
+      </w:r>
+    </w:p>
+    <w:p/>
     <w:p>
       <w:r>
         <w:br w:type="page"/>
@@ -2345,7 +2601,6 @@
                 </w:rPr>
                 <w:t>Não há fontes bibliográficas no documento atual.</w:t>
               </w:r>
-              <w:proofErr w:type="gramStart"/>
               <w:r>
                 <w:rPr>
                   <w:b/>
@@ -2353,7 +2608,6 @@
                 </w:rPr>
                 <w:fldChar w:fldCharType="end"/>
               </w:r>
-              <w:proofErr w:type="gramEnd"/>
             </w:p>
           </w:sdtContent>
         </w:sdt>
@@ -2377,7 +2631,6 @@
         <w:t>Código Fonte</w:t>
       </w:r>
       <w:bookmarkEnd w:id="17"/>
-      <w:proofErr w:type="gramStart"/>
       <w:r>
         <w:t xml:space="preserve">  </w:t>
       </w:r>
@@ -2386,7 +2639,6 @@
       <w:pPr>
         <w:jc w:val="center"/>
       </w:pPr>
-      <w:proofErr w:type="gramEnd"/>
     </w:p>
     <w:sectPr>
       <w:pgSz w:w="11906" w:h="16838"/>
@@ -2399,7 +2651,7 @@
 </file>
 
 <file path=word/endnotes.xml><?xml version="1.0" encoding="utf-8"?>
-<w:endnotes xmlns:wpc="http://schemas.microsoft.com/office/word/2010/wordprocessingCanvas" xmlns:mc="http://schemas.openxmlformats.org/markup-compatibility/2006" xmlns:o="urn:schemas-microsoft-com:office:office" xmlns:r="http://schemas.openxmlformats.org/officeDocument/2006/relationships" xmlns:m="http://schemas.openxmlformats.org/officeDocument/2006/math" xmlns:v="urn:schemas-microsoft-com:vml" xmlns:wp14="http://schemas.microsoft.com/office/word/2010/wordprocessingDrawing" xmlns:wp="http://schemas.openxmlformats.org/drawingml/2006/wordprocessingDrawing" xmlns:w10="urn:schemas-microsoft-com:office:word" xmlns:w="http://schemas.openxmlformats.org/wordprocessingml/2006/main" xmlns:w14="http://schemas.microsoft.com/office/word/2010/wordml" xmlns:wpg="http://schemas.microsoft.com/office/word/2010/wordprocessingGroup" xmlns:wpi="http://schemas.microsoft.com/office/word/2010/wordprocessingInk" xmlns:wne="http://schemas.microsoft.com/office/word/2006/wordml" xmlns:wps="http://schemas.microsoft.com/office/word/2010/wordprocessingShape" mc:Ignorable="w14 wp14">
+<w:endnotes xmlns:wpc="http://schemas.microsoft.com/office/word/2010/wordprocessingCanvas" xmlns:cx="http://schemas.microsoft.com/office/drawing/2014/chartex" xmlns:cx1="http://schemas.microsoft.com/office/drawing/2015/9/8/chartex" xmlns:cx2="http://schemas.microsoft.com/office/drawing/2015/10/21/chartex" xmlns:cx3="http://schemas.microsoft.com/office/drawing/2016/5/9/chartex" xmlns:cx4="http://schemas.microsoft.com/office/drawing/2016/5/10/chartex" xmlns:cx5="http://schemas.microsoft.com/office/drawing/2016/5/11/chartex" xmlns:cx6="http://schemas.microsoft.com/office/drawing/2016/5/12/chartex" xmlns:cx7="http://schemas.microsoft.com/office/drawing/2016/5/13/chartex" xmlns:cx8="http://schemas.microsoft.com/office/drawing/2016/5/14/chartex" xmlns:mc="http://schemas.openxmlformats.org/markup-compatibility/2006" xmlns:aink="http://schemas.microsoft.com/office/drawing/2016/ink" xmlns:am3d="http://schemas.microsoft.com/office/drawing/2017/model3d" xmlns:o="urn:schemas-microsoft-com:office:office" xmlns:r="http://schemas.openxmlformats.org/officeDocument/2006/relationships" xmlns:m="http://schemas.openxmlformats.org/officeDocument/2006/math" xmlns:v="urn:schemas-microsoft-com:vml" xmlns:wp14="http://schemas.microsoft.com/office/word/2010/wordprocessingDrawing" xmlns:wp="http://schemas.openxmlformats.org/drawingml/2006/wordprocessingDrawing" xmlns:w10="urn:schemas-microsoft-com:office:word" xmlns:w="http://schemas.openxmlformats.org/wordprocessingml/2006/main" xmlns:w14="http://schemas.microsoft.com/office/word/2010/wordml" xmlns:w15="http://schemas.microsoft.com/office/word/2012/wordml" xmlns:w16cid="http://schemas.microsoft.com/office/word/2016/wordml/cid" xmlns:w16se="http://schemas.microsoft.com/office/word/2015/wordml/symex" xmlns:wpg="http://schemas.microsoft.com/office/word/2010/wordprocessingGroup" xmlns:wpi="http://schemas.microsoft.com/office/word/2010/wordprocessingInk" xmlns:wne="http://schemas.microsoft.com/office/word/2006/wordml" xmlns:wps="http://schemas.microsoft.com/office/word/2010/wordprocessingShape" mc:Ignorable="w14 w15 w16se w16cid wp14">
   <w:endnote w:type="separator" w:id="-1">
     <w:p>
       <w:pPr>
@@ -2424,7 +2676,7 @@
 </file>
 
 <file path=word/footnotes.xml><?xml version="1.0" encoding="utf-8"?>
-<w:footnotes xmlns:wpc="http://schemas.microsoft.com/office/word/2010/wordprocessingCanvas" xmlns:mc="http://schemas.openxmlformats.org/markup-compatibility/2006" xmlns:o="urn:schemas-microsoft-com:office:office" xmlns:r="http://schemas.openxmlformats.org/officeDocument/2006/relationships" xmlns:m="http://schemas.openxmlformats.org/officeDocument/2006/math" xmlns:v="urn:schemas-microsoft-com:vml" xmlns:wp14="http://schemas.microsoft.com/office/word/2010/wordprocessingDrawing" xmlns:wp="http://schemas.openxmlformats.org/drawingml/2006/wordprocessingDrawing" xmlns:w10="urn:schemas-microsoft-com:office:word" xmlns:w="http://schemas.openxmlformats.org/wordprocessingml/2006/main" xmlns:w14="http://schemas.microsoft.com/office/word/2010/wordml" xmlns:wpg="http://schemas.microsoft.com/office/word/2010/wordprocessingGroup" xmlns:wpi="http://schemas.microsoft.com/office/word/2010/wordprocessingInk" xmlns:wne="http://schemas.microsoft.com/office/word/2006/wordml" xmlns:wps="http://schemas.microsoft.com/office/word/2010/wordprocessingShape" mc:Ignorable="w14 wp14">
+<w:footnotes xmlns:wpc="http://schemas.microsoft.com/office/word/2010/wordprocessingCanvas" xmlns:cx="http://schemas.microsoft.com/office/drawing/2014/chartex" xmlns:cx1="http://schemas.microsoft.com/office/drawing/2015/9/8/chartex" xmlns:cx2="http://schemas.microsoft.com/office/drawing/2015/10/21/chartex" xmlns:cx3="http://schemas.microsoft.com/office/drawing/2016/5/9/chartex" xmlns:cx4="http://schemas.microsoft.com/office/drawing/2016/5/10/chartex" xmlns:cx5="http://schemas.microsoft.com/office/drawing/2016/5/11/chartex" xmlns:cx6="http://schemas.microsoft.com/office/drawing/2016/5/12/chartex" xmlns:cx7="http://schemas.microsoft.com/office/drawing/2016/5/13/chartex" xmlns:cx8="http://schemas.microsoft.com/office/drawing/2016/5/14/chartex" xmlns:mc="http://schemas.openxmlformats.org/markup-compatibility/2006" xmlns:aink="http://schemas.microsoft.com/office/drawing/2016/ink" xmlns:am3d="http://schemas.microsoft.com/office/drawing/2017/model3d" xmlns:o="urn:schemas-microsoft-com:office:office" xmlns:r="http://schemas.openxmlformats.org/officeDocument/2006/relationships" xmlns:m="http://schemas.openxmlformats.org/officeDocument/2006/math" xmlns:v="urn:schemas-microsoft-com:vml" xmlns:wp14="http://schemas.microsoft.com/office/word/2010/wordprocessingDrawing" xmlns:wp="http://schemas.openxmlformats.org/drawingml/2006/wordprocessingDrawing" xmlns:w10="urn:schemas-microsoft-com:office:word" xmlns:w="http://schemas.openxmlformats.org/wordprocessingml/2006/main" xmlns:w14="http://schemas.microsoft.com/office/word/2010/wordml" xmlns:w15="http://schemas.microsoft.com/office/word/2012/wordml" xmlns:w16cid="http://schemas.microsoft.com/office/word/2016/wordml/cid" xmlns:w16se="http://schemas.microsoft.com/office/word/2015/wordml/symex" xmlns:wpg="http://schemas.microsoft.com/office/word/2010/wordprocessingGroup" xmlns:wpi="http://schemas.microsoft.com/office/word/2010/wordprocessingInk" xmlns:wne="http://schemas.microsoft.com/office/word/2006/wordml" xmlns:wps="http://schemas.microsoft.com/office/word/2010/wordprocessingShape" mc:Ignorable="w14 w15 w16se w16cid wp14">
   <w:footnote w:type="separator" w:id="-1">
     <w:p>
       <w:pPr>
@@ -2449,8 +2701,8 @@
 </file>
 
 <file path=word/numbering.xml><?xml version="1.0" encoding="utf-8"?>
-<w:numbering xmlns:wpc="http://schemas.microsoft.com/office/word/2010/wordprocessingCanvas" xmlns:mc="http://schemas.openxmlformats.org/markup-compatibility/2006" xmlns:o="urn:schemas-microsoft-com:office:office" xmlns:r="http://schemas.openxmlformats.org/officeDocument/2006/relationships" xmlns:m="http://schemas.openxmlformats.org/officeDocument/2006/math" xmlns:v="urn:schemas-microsoft-com:vml" xmlns:wp14="http://schemas.microsoft.com/office/word/2010/wordprocessingDrawing" xmlns:wp="http://schemas.openxmlformats.org/drawingml/2006/wordprocessingDrawing" xmlns:w10="urn:schemas-microsoft-com:office:word" xmlns:w="http://schemas.openxmlformats.org/wordprocessingml/2006/main" xmlns:w14="http://schemas.microsoft.com/office/word/2010/wordml" xmlns:wpg="http://schemas.microsoft.com/office/word/2010/wordprocessingGroup" xmlns:wpi="http://schemas.microsoft.com/office/word/2010/wordprocessingInk" xmlns:wne="http://schemas.microsoft.com/office/word/2006/wordml" xmlns:wps="http://schemas.microsoft.com/office/word/2010/wordprocessingShape" mc:Ignorable="w14 wp14">
-  <w:abstractNum w:abstractNumId="0">
+<w:numbering xmlns:wpc="http://schemas.microsoft.com/office/word/2010/wordprocessingCanvas" xmlns:cx="http://schemas.microsoft.com/office/drawing/2014/chartex" xmlns:cx1="http://schemas.microsoft.com/office/drawing/2015/9/8/chartex" xmlns:cx2="http://schemas.microsoft.com/office/drawing/2015/10/21/chartex" xmlns:cx3="http://schemas.microsoft.com/office/drawing/2016/5/9/chartex" xmlns:cx4="http://schemas.microsoft.com/office/drawing/2016/5/10/chartex" xmlns:cx5="http://schemas.microsoft.com/office/drawing/2016/5/11/chartex" xmlns:cx6="http://schemas.microsoft.com/office/drawing/2016/5/12/chartex" xmlns:cx7="http://schemas.microsoft.com/office/drawing/2016/5/13/chartex" xmlns:cx8="http://schemas.microsoft.com/office/drawing/2016/5/14/chartex" xmlns:mc="http://schemas.openxmlformats.org/markup-compatibility/2006" xmlns:aink="http://schemas.microsoft.com/office/drawing/2016/ink" xmlns:am3d="http://schemas.microsoft.com/office/drawing/2017/model3d" xmlns:o="urn:schemas-microsoft-com:office:office" xmlns:r="http://schemas.openxmlformats.org/officeDocument/2006/relationships" xmlns:m="http://schemas.openxmlformats.org/officeDocument/2006/math" xmlns:v="urn:schemas-microsoft-com:vml" xmlns:wp14="http://schemas.microsoft.com/office/word/2010/wordprocessingDrawing" xmlns:wp="http://schemas.openxmlformats.org/drawingml/2006/wordprocessingDrawing" xmlns:w10="urn:schemas-microsoft-com:office:word" xmlns:w="http://schemas.openxmlformats.org/wordprocessingml/2006/main" xmlns:w14="http://schemas.microsoft.com/office/word/2010/wordml" xmlns:w15="http://schemas.microsoft.com/office/word/2012/wordml" xmlns:w16cid="http://schemas.microsoft.com/office/word/2016/wordml/cid" xmlns:w16se="http://schemas.microsoft.com/office/word/2015/wordml/symex" xmlns:wpg="http://schemas.microsoft.com/office/word/2010/wordprocessingGroup" xmlns:wpi="http://schemas.microsoft.com/office/word/2010/wordprocessingInk" xmlns:wne="http://schemas.microsoft.com/office/word/2006/wordml" xmlns:wps="http://schemas.microsoft.com/office/word/2010/wordprocessingShape" mc:Ignorable="w14 w15 w16se w16cid wp14">
+  <w:abstractNum w:abstractNumId="0" w15:restartNumberingAfterBreak="0">
     <w:nsid w:val="05577AFE"/>
     <w:multiLevelType w:val="hybridMultilevel"/>
     <w:tmpl w:val="BA0AB06E"/>
@@ -2540,7 +2792,7 @@
       </w:pPr>
     </w:lvl>
   </w:abstractNum>
-  <w:abstractNum w:abstractNumId="1">
+  <w:abstractNum w:abstractNumId="1" w15:restartNumberingAfterBreak="0">
     <w:nsid w:val="26E14A52"/>
     <w:multiLevelType w:val="hybridMultilevel"/>
     <w:tmpl w:val="FCECB5EE"/>
@@ -2630,7 +2882,7 @@
       </w:pPr>
     </w:lvl>
   </w:abstractNum>
-  <w:abstractNum w:abstractNumId="2">
+  <w:abstractNum w:abstractNumId="2" w15:restartNumberingAfterBreak="0">
     <w:nsid w:val="332F44AE"/>
     <w:multiLevelType w:val="hybridMultilevel"/>
     <w:tmpl w:val="45BCB388"/>
@@ -2730,7 +2982,7 @@
 </file>
 
 <file path=word/styles.xml><?xml version="1.0" encoding="utf-8"?>
-<w:styles xmlns:mc="http://schemas.openxmlformats.org/markup-compatibility/2006" xmlns:r="http://schemas.openxmlformats.org/officeDocument/2006/relationships" xmlns:w="http://schemas.openxmlformats.org/wordprocessingml/2006/main" xmlns:w14="http://schemas.microsoft.com/office/word/2010/wordml" mc:Ignorable="w14">
+<w:styles xmlns:mc="http://schemas.openxmlformats.org/markup-compatibility/2006" xmlns:r="http://schemas.openxmlformats.org/officeDocument/2006/relationships" xmlns:w="http://schemas.openxmlformats.org/wordprocessingml/2006/main" xmlns:w14="http://schemas.microsoft.com/office/word/2010/wordml" xmlns:w15="http://schemas.microsoft.com/office/word/2012/wordml" xmlns:w16cid="http://schemas.microsoft.com/office/word/2016/wordml/cid" xmlns:w16se="http://schemas.microsoft.com/office/word/2015/wordml/symex" mc:Ignorable="w14 w15 w16se w16cid">
   <w:docDefaults>
     <w:rPrDefault>
       <w:rPr>
@@ -2748,635 +3000,382 @@
       </w:pPr>
     </w:pPrDefault>
   </w:docDefaults>
-  <w:latentStyles w:defLockedState="0" w:defUIPriority="99" w:defSemiHidden="1" w:defUnhideWhenUsed="1" w:defQFormat="0" w:count="267">
-    <w:lsdException w:name="Normal" w:semiHidden="0" w:uiPriority="0" w:unhideWhenUsed="0" w:qFormat="1"/>
-    <w:lsdException w:name="heading 1" w:semiHidden="0" w:uiPriority="9" w:unhideWhenUsed="0" w:qFormat="1"/>
-    <w:lsdException w:name="heading 2" w:uiPriority="9" w:qFormat="1"/>
-    <w:lsdException w:name="heading 3" w:uiPriority="9" w:qFormat="1"/>
-    <w:lsdException w:name="heading 4" w:uiPriority="9" w:qFormat="1"/>
-    <w:lsdException w:name="heading 5" w:uiPriority="9" w:qFormat="1"/>
-    <w:lsdException w:name="heading 6" w:uiPriority="9" w:qFormat="1"/>
-    <w:lsdException w:name="heading 7" w:uiPriority="9" w:qFormat="1"/>
-    <w:lsdException w:name="heading 8" w:uiPriority="9" w:qFormat="1"/>
-    <w:lsdException w:name="heading 9" w:uiPriority="9" w:qFormat="1"/>
-    <w:lsdException w:name="toc 1" w:uiPriority="39"/>
-    <w:lsdException w:name="toc 2" w:uiPriority="39"/>
-    <w:lsdException w:name="toc 3" w:uiPriority="39"/>
-    <w:lsdException w:name="toc 4" w:uiPriority="39"/>
-    <w:lsdException w:name="toc 5" w:uiPriority="39"/>
-    <w:lsdException w:name="toc 6" w:uiPriority="39"/>
-    <w:lsdException w:name="toc 7" w:uiPriority="39"/>
-    <w:lsdException w:name="toc 8" w:uiPriority="39"/>
-    <w:lsdException w:name="toc 9" w:uiPriority="39"/>
-    <w:lsdException w:name="caption" w:uiPriority="35" w:qFormat="1"/>
-    <w:lsdException w:name="Title" w:semiHidden="0" w:uiPriority="10" w:unhideWhenUsed="0" w:qFormat="1"/>
-    <w:lsdException w:name="Default Paragraph Font" w:uiPriority="1"/>
-    <w:lsdException w:name="Subtitle" w:semiHidden="0" w:uiPriority="11" w:unhideWhenUsed="0" w:qFormat="1"/>
-    <w:lsdException w:name="Strong" w:semiHidden="0" w:uiPriority="22" w:unhideWhenUsed="0" w:qFormat="1"/>
-    <w:lsdException w:name="Emphasis" w:semiHidden="0" w:uiPriority="20" w:unhideWhenUsed="0" w:qFormat="1"/>
-    <w:lsdException w:name="Table Grid" w:semiHidden="0" w:uiPriority="39" w:unhideWhenUsed="0"/>
-    <w:lsdException w:name="Placeholder Text" w:unhideWhenUsed="0"/>
-    <w:lsdException w:name="No Spacing" w:semiHidden="0" w:uiPriority="1" w:unhideWhenUsed="0" w:qFormat="1"/>
-    <w:lsdException w:name="Light Shading" w:semiHidden="0" w:uiPriority="60" w:unhideWhenUsed="0"/>
-    <w:lsdException w:name="Light List" w:semiHidden="0" w:uiPriority="61" w:unhideWhenUsed="0"/>
-    <w:lsdException w:name="Light Grid" w:semiHidden="0" w:uiPriority="62" w:unhideWhenUsed="0"/>
-    <w:lsdException w:name="Medium Shading 1" w:semiHidden="0" w:uiPriority="63" w:unhideWhenUsed="0"/>
-    <w:lsdException w:name="Medium Shading 2" w:semiHidden="0" w:uiPriority="64" w:unhideWhenUsed="0"/>
-    <w:lsdException w:name="Medium List 1" w:semiHidden="0" w:uiPriority="65" w:unhideWhenUsed="0"/>
-    <w:lsdException w:name="Medium List 2" w:semiHidden="0" w:uiPriority="66" w:unhideWhenUsed="0"/>
-    <w:lsdException w:name="Medium Grid 1" w:semiHidden="0" w:uiPriority="67" w:unhideWhenUsed="0"/>
-    <w:lsdException w:name="Medium Grid 2" w:semiHidden="0" w:uiPriority="68" w:unhideWhenUsed="0"/>
-    <w:lsdException w:name="Medium Grid 3" w:semiHidden="0" w:uiPriority="69" w:unhideWhenUsed="0"/>
-    <w:lsdException w:name="Dark List" w:semiHidden="0" w:uiPriority="70" w:unhideWhenUsed="0"/>
-    <w:lsdException w:name="Colorful Shading" w:semiHidden="0" w:uiPriority="71" w:unhideWhenUsed="0"/>
-    <w:lsdException w:name="Colorful List" w:semiHidden="0" w:uiPriority="72" w:unhideWhenUsed="0"/>
-    <w:lsdException w:name="Colorful Grid" w:semiHidden="0" w:uiPriority="73" w:unhideWhenUsed="0"/>
-    <w:lsdException w:name="Light Shading Accent 1" w:semiHidden="0" w:uiPriority="60" w:unhideWhenUsed="0"/>
-    <w:lsdException w:name="Light List Accent 1" w:semiHidden="0" w:uiPriority="61" w:unhideWhenUsed="0"/>
-    <w:lsdException w:name="Light Grid Accent 1" w:semiHidden="0" w:uiPriority="62" w:unhideWhenUsed="0"/>
-    <w:lsdException w:name="Medium Shading 1 Accent 1" w:semiHidden="0" w:uiPriority="63" w:unhideWhenUsed="0"/>
-    <w:lsdException w:name="Medium Shading 2 Accent 1" w:semiHidden="0" w:uiPriority="64" w:unhideWhenUsed="0"/>
-    <w:lsdException w:name="Medium List 1 Accent 1" w:semiHidden="0" w:uiPriority="65" w:unhideWhenUsed="0"/>
-    <w:lsdException w:name="Revision" w:unhideWhenUsed="0"/>
-    <w:lsdException w:name="List Paragraph" w:semiHidden="0" w:uiPriority="34" w:unhideWhenUsed="0" w:qFormat="1"/>
-    <w:lsdException w:name="Quote" w:semiHidden="0" w:uiPriority="29" w:unhideWhenUsed="0" w:qFormat="1"/>
-    <w:lsdException w:name="Intense Quote" w:semiHidden="0" w:uiPriority="30" w:unhideWhenUsed="0" w:qFormat="1"/>
-    <w:lsdException w:name="Medium List 2 Accent 1" w:semiHidden="0" w:uiPriority="66" w:unhideWhenUsed="0"/>
-    <w:lsdException w:name="Medium Grid 1 Accent 1" w:semiHidden="0" w:uiPriority="67" w:unhideWhenUsed="0"/>
-    <w:lsdException w:name="Medium Grid 2 Accent 1" w:semiHidden="0" w:uiPriority="68" w:unhideWhenUsed="0"/>
-    <w:lsdException w:name="Medium Grid 3 Accent 1" w:semiHidden="0" w:uiPriority="69" w:unhideWhenUsed="0"/>
-    <w:lsdException w:name="Dark List Accent 1" w:semiHidden="0" w:uiPriority="70" w:unhideWhenUsed="0"/>
-    <w:lsdException w:name="Colorful Shading Accent 1" w:semiHidden="0" w:uiPriority="71" w:unhideWhenUsed="0"/>
-    <w:lsdException w:name="Colorful List Accent 1" w:semiHidden="0" w:uiPriority="72" w:unhideWhenUsed="0"/>
-    <w:lsdException w:name="Colorful Grid Accent 1" w:semiHidden="0" w:uiPriority="73" w:unhideWhenUsed="0"/>
-    <w:lsdException w:name="Light Shading Accent 2" w:semiHidden="0" w:uiPriority="60" w:unhideWhenUsed="0"/>
-    <w:lsdException w:name="Light List Accent 2" w:semiHidden="0" w:uiPriority="61" w:unhideWhenUsed="0"/>
-    <w:lsdException w:name="Light Grid Accent 2" w:semiHidden="0" w:uiPriority="62" w:unhideWhenUsed="0"/>
-    <w:lsdException w:name="Medium Shading 1 Accent 2" w:semiHidden="0" w:uiPriority="63" w:unhideWhenUsed="0"/>
-    <w:lsdException w:name="Medium Shading 2 Accent 2" w:semiHidden="0" w:uiPriority="64" w:unhideWhenUsed="0"/>
-    <w:lsdException w:name="Medium List 1 Accent 2" w:semiHidden="0" w:uiPriority="65" w:unhideWhenUsed="0"/>
-    <w:lsdException w:name="Medium List 2 Accent 2" w:semiHidden="0" w:uiPriority="66" w:unhideWhenUsed="0"/>
-    <w:lsdException w:name="Medium Grid 1 Accent 2" w:semiHidden="0" w:uiPriority="67" w:unhideWhenUsed="0"/>
-    <w:lsdException w:name="Medium Grid 2 Accent 2" w:semiHidden="0" w:uiPriority="68" w:unhideWhenUsed="0"/>
-    <w:lsdException w:name="Medium Grid 3 Accent 2" w:semiHidden="0" w:uiPriority="69" w:unhideWhenUsed="0"/>
-    <w:lsdException w:name="Dark List Accent 2" w:semiHidden="0" w:uiPriority="70" w:unhideWhenUsed="0"/>
-    <w:lsdException w:name="Colorful Shading Accent 2" w:semiHidden="0" w:uiPriority="71" w:unhideWhenUsed="0"/>
-    <w:lsdException w:name="Colorful List Accent 2" w:semiHidden="0" w:uiPriority="72" w:unhideWhenUsed="0"/>
-    <w:lsdException w:name="Colorful Grid Accent 2" w:semiHidden="0" w:uiPriority="73" w:unhideWhenUsed="0"/>
-    <w:lsdException w:name="Light Shading Accent 3" w:semiHidden="0" w:uiPriority="60" w:unhideWhenUsed="0"/>
-    <w:lsdException w:name="Light List Accent 3" w:semiHidden="0" w:uiPriority="61" w:unhideWhenUsed="0"/>
-    <w:lsdException w:name="Light Grid Accent 3" w:semiHidden="0" w:uiPriority="62" w:unhideWhenUsed="0"/>
-    <w:lsdException w:name="Medium Shading 1 Accent 3" w:semiHidden="0" w:uiPriority="63" w:unhideWhenUsed="0"/>
-    <w:lsdException w:name="Medium Shading 2 Accent 3" w:semiHidden="0" w:uiPriority="64" w:unhideWhenUsed="0"/>
-    <w:lsdException w:name="Medium List 1 Accent 3" w:semiHidden="0" w:uiPriority="65" w:unhideWhenUsed="0"/>
-    <w:lsdException w:name="Medium List 2 Accent 3" w:semiHidden="0" w:uiPriority="66" w:unhideWhenUsed="0"/>
-    <w:lsdException w:name="Medium Grid 1 Accent 3" w:semiHidden="0" w:uiPriority="67" w:unhideWhenUsed="0"/>
-    <w:lsdException w:name="Medium Grid 2 Accent 3" w:semiHidden="0" w:uiPriority="68" w:unhideWhenUsed="0"/>
-    <w:lsdException w:name="Medium Grid 3 Accent 3" w:semiHidden="0" w:uiPriority="69" w:unhideWhenUsed="0"/>
-    <w:lsdException w:name="Dark List Accent 3" w:semiHidden="0" w:uiPriority="70" w:unhideWhenUsed="0"/>
-    <w:lsdException w:name="Colorful Shading Accent 3" w:semiHidden="0" w:uiPriority="71" w:unhideWhenUsed="0"/>
-    <w:lsdException w:name="Colorful List Accent 3" w:semiHidden="0" w:uiPriority="72" w:unhideWhenUsed="0"/>
-    <w:lsdException w:name="Colorful Grid Accent 3" w:semiHidden="0" w:uiPriority="73" w:unhideWhenUsed="0"/>
-    <w:lsdException w:name="Light Shading Accent 4" w:semiHidden="0" w:uiPriority="60" w:unhideWhenUsed="0"/>
-    <w:lsdException w:name="Light List Accent 4" w:semiHidden="0" w:uiPriority="61" w:unhideWhenUsed="0"/>
-    <w:lsdException w:name="Light Grid Accent 4" w:semiHidden="0" w:uiPriority="62" w:unhideWhenUsed="0"/>
-    <w:lsdException w:name="Medium Shading 1 Accent 4" w:semiHidden="0" w:uiPriority="63" w:unhideWhenUsed="0"/>
-    <w:lsdException w:name="Medium Shading 2 Accent 4" w:semiHidden="0" w:uiPriority="64" w:unhideWhenUsed="0"/>
-    <w:lsdException w:name="Medium List 1 Accent 4" w:semiHidden="0" w:uiPriority="65" w:unhideWhenUsed="0"/>
-    <w:lsdException w:name="Medium List 2 Accent 4" w:semiHidden="0" w:uiPriority="66" w:unhideWhenUsed="0"/>
-    <w:lsdException w:name="Medium Grid 1 Accent 4" w:semiHidden="0" w:uiPriority="67" w:unhideWhenUsed="0"/>
-    <w:lsdException w:name="Medium Grid 2 Accent 4" w:semiHidden="0" w:uiPriority="68" w:unhideWhenUsed="0"/>
-    <w:lsdException w:name="Medium Grid 3 Accent 4" w:semiHidden="0" w:uiPriority="69" w:unhideWhenUsed="0"/>
-    <w:lsdException w:name="Dark List Accent 4" w:semiHidden="0" w:uiPriority="70" w:unhideWhenUsed="0"/>
-    <w:lsdException w:name="Colorful Shading Accent 4" w:semiHidden="0" w:uiPriority="71" w:unhideWhenUsed="0"/>
-    <w:lsdException w:name="Colorful List Accent 4" w:semiHidden="0" w:uiPriority="72" w:unhideWhenUsed="0"/>
-    <w:lsdException w:name="Colorful Grid Accent 4" w:semiHidden="0" w:uiPriority="73" w:unhideWhenUsed="0"/>
-    <w:lsdException w:name="Light Shading Accent 5" w:semiHidden="0" w:uiPriority="60" w:unhideWhenUsed="0"/>
-    <w:lsdException w:name="Light List Accent 5" w:semiHidden="0" w:uiPriority="61" w:unhideWhenUsed="0"/>
-    <w:lsdException w:name="Light Grid Accent 5" w:semiHidden="0" w:uiPriority="62" w:unhideWhenUsed="0"/>
-    <w:lsdException w:name="Medium Shading 1 Accent 5" w:semiHidden="0" w:uiPriority="63" w:unhideWhenUsed="0"/>
-    <w:lsdException w:name="Medium Shading 2 Accent 5" w:semiHidden="0" w:uiPriority="64" w:unhideWhenUsed="0"/>
-    <w:lsdException w:name="Medium List 1 Accent 5" w:semiHidden="0" w:uiPriority="65" w:unhideWhenUsed="0"/>
-    <w:lsdException w:name="Medium List 2 Accent 5" w:semiHidden="0" w:uiPriority="66" w:unhideWhenUsed="0"/>
-    <w:lsdException w:name="Medium Grid 1 Accent 5" w:semiHidden="0" w:uiPriority="67" w:unhideWhenUsed="0"/>
-    <w:lsdException w:name="Medium Grid 2 Accent 5" w:semiHidden="0" w:uiPriority="68" w:unhideWhenUsed="0"/>
-    <w:lsdException w:name="Medium Grid 3 Accent 5" w:semiHidden="0" w:uiPriority="69" w:unhideWhenUsed="0"/>
-    <w:lsdException w:name="Dark List Accent 5" w:semiHidden="0" w:uiPriority="70" w:unhideWhenUsed="0"/>
-    <w:lsdException w:name="Colorful Shading Accent 5" w:semiHidden="0" w:uiPriority="71" w:unhideWhenUsed="0"/>
-    <w:lsdException w:name="Colorful List Accent 5" w:semiHidden="0" w:uiPriority="72" w:unhideWhenUsed="0"/>
-    <w:lsdException w:name="Colorful Grid Accent 5" w:semiHidden="0" w:uiPriority="73" w:unhideWhenUsed="0"/>
-    <w:lsdException w:name="Light Shading Accent 6" w:semiHidden="0" w:uiPriority="60" w:unhideWhenUsed="0"/>
-    <w:lsdException w:name="Light List Accent 6" w:semiHidden="0" w:uiPriority="61" w:unhideWhenUsed="0"/>
-    <w:lsdException w:name="Light Grid Accent 6" w:semiHidden="0" w:uiPriority="62" w:unhideWhenUsed="0"/>
-    <w:lsdException w:name="Medium Shading 1 Accent 6" w:semiHidden="0" w:uiPriority="63" w:unhideWhenUsed="0"/>
-    <w:lsdException w:name="Medium Shading 2 Accent 6" w:semiHidden="0" w:uiPriority="64" w:unhideWhenUsed="0"/>
-    <w:lsdException w:name="Medium List 1 Accent 6" w:semiHidden="0" w:uiPriority="65" w:unhideWhenUsed="0"/>
-    <w:lsdException w:name="Medium List 2 Accent 6" w:semiHidden="0" w:uiPriority="66" w:unhideWhenUsed="0"/>
-    <w:lsdException w:name="Medium Grid 1 Accent 6" w:semiHidden="0" w:uiPriority="67" w:unhideWhenUsed="0"/>
-    <w:lsdException w:name="Medium Grid 2 Accent 6" w:semiHidden="0" w:uiPriority="68" w:unhideWhenUsed="0"/>
-    <w:lsdException w:name="Medium Grid 3 Accent 6" w:semiHidden="0" w:uiPriority="69" w:unhideWhenUsed="0"/>
-    <w:lsdException w:name="Dark List Accent 6" w:semiHidden="0" w:uiPriority="70" w:unhideWhenUsed="0"/>
-    <w:lsdException w:name="Colorful Shading Accent 6" w:semiHidden="0" w:uiPriority="71" w:unhideWhenUsed="0"/>
-    <w:lsdException w:name="Colorful List Accent 6" w:semiHidden="0" w:uiPriority="72" w:unhideWhenUsed="0"/>
-    <w:lsdException w:name="Colorful Grid Accent 6" w:semiHidden="0" w:uiPriority="73" w:unhideWhenUsed="0"/>
-    <w:lsdException w:name="Subtle Emphasis" w:semiHidden="0" w:uiPriority="19" w:unhideWhenUsed="0" w:qFormat="1"/>
-    <w:lsdException w:name="Intense Emphasis" w:semiHidden="0" w:uiPriority="21" w:unhideWhenUsed="0" w:qFormat="1"/>
-    <w:lsdException w:name="Subtle Reference" w:semiHidden="0" w:uiPriority="31" w:unhideWhenUsed="0" w:qFormat="1"/>
-    <w:lsdException w:name="Intense Reference" w:semiHidden="0" w:uiPriority="32" w:unhideWhenUsed="0" w:qFormat="1"/>
-    <w:lsdException w:name="Book Title" w:semiHidden="0" w:uiPriority="33" w:unhideWhenUsed="0" w:qFormat="1"/>
-    <w:lsdException w:name="Bibliography" w:uiPriority="37"/>
-    <w:lsdException w:name="TOC Heading" w:uiPriority="39" w:qFormat="1"/>
-  </w:latentStyles>
-  <w:style w:type="paragraph" w:default="1" w:styleId="Normal">
-    <w:name w:val="Normal"/>
-    <w:qFormat/>
-    <w:rsid w:val="009D0EDD"/>
-    <w:rPr>
-      <w:rFonts w:ascii="Arial" w:hAnsi="Arial" w:cs="Arial"/>
-      <w:color w:val="000000" w:themeColor="text1"/>
-      <w:sz w:val="24"/>
-      <w:szCs w:val="24"/>
-    </w:rPr>
-  </w:style>
-  <w:style w:type="paragraph" w:styleId="Ttulo1">
-    <w:name w:val="heading 1"/>
-    <w:basedOn w:val="Normal"/>
-    <w:next w:val="Normal"/>
-    <w:link w:val="Ttulo1Char"/>
-    <w:autoRedefine/>
-    <w:uiPriority w:val="9"/>
-    <w:qFormat/>
-    <w:rsid w:val="00584E43"/>
-    <w:pPr>
-      <w:keepNext/>
-      <w:keepLines/>
-      <w:numPr>
-        <w:numId w:val="1"/>
-      </w:numPr>
-      <w:spacing w:after="120"/>
-      <w:ind w:left="284" w:hanging="284"/>
-      <w:outlineLvl w:val="0"/>
-    </w:pPr>
-    <w:rPr>
-      <w:rFonts w:eastAsiaTheme="majorEastAsia" w:cstheme="majorBidi"/>
-      <w:b/>
-      <w:szCs w:val="32"/>
-    </w:rPr>
-  </w:style>
-  <w:style w:type="paragraph" w:styleId="Ttulo2">
-    <w:name w:val="heading 2"/>
-    <w:basedOn w:val="Normal"/>
-    <w:next w:val="Normal"/>
-    <w:link w:val="Ttulo2Char"/>
-    <w:autoRedefine/>
-    <w:uiPriority w:val="9"/>
-    <w:unhideWhenUsed/>
-    <w:qFormat/>
-    <w:rsid w:val="009D0EDD"/>
-    <w:pPr>
-      <w:keepNext/>
-      <w:keepLines/>
-      <w:numPr>
-        <w:numId w:val="2"/>
-      </w:numPr>
-      <w:spacing w:after="120"/>
-      <w:ind w:left="0" w:firstLine="0"/>
-      <w:outlineLvl w:val="1"/>
-    </w:pPr>
-    <w:rPr>
-      <w:rFonts w:eastAsiaTheme="majorEastAsia" w:cstheme="majorBidi"/>
-      <w:szCs w:val="26"/>
-    </w:rPr>
-  </w:style>
-  <w:style w:type="paragraph" w:styleId="Ttulo3">
-    <w:name w:val="heading 3"/>
-    <w:basedOn w:val="Normal"/>
-    <w:next w:val="Normal"/>
-    <w:link w:val="Ttulo3Char"/>
-    <w:autoRedefine/>
-    <w:uiPriority w:val="9"/>
-    <w:unhideWhenUsed/>
-    <w:qFormat/>
-    <w:rsid w:val="00C724EE"/>
-    <w:pPr>
-      <w:keepNext/>
-      <w:keepLines/>
-      <w:numPr>
-        <w:numId w:val="3"/>
-      </w:numPr>
-      <w:spacing w:before="40"/>
-      <w:ind w:left="284" w:hanging="284"/>
-      <w:outlineLvl w:val="2"/>
-    </w:pPr>
-    <w:rPr>
-      <w:rFonts w:eastAsiaTheme="majorEastAsia" w:cstheme="majorBidi"/>
-      <w:color w:val="auto"/>
-    </w:rPr>
-  </w:style>
-  <w:style w:type="character" w:default="1" w:styleId="Fontepargpadro">
-    <w:name w:val="Default Paragraph Font"/>
-    <w:uiPriority w:val="1"/>
-    <w:semiHidden/>
-    <w:unhideWhenUsed/>
-  </w:style>
-  <w:style w:type="table" w:default="1" w:styleId="Tabelanormal">
-    <w:name w:val="Normal Table"/>
-    <w:uiPriority w:val="99"/>
-    <w:semiHidden/>
-    <w:unhideWhenUsed/>
-    <w:tblPr>
-      <w:tblInd w:w="0" w:type="dxa"/>
-      <w:tblCellMar>
-        <w:top w:w="0" w:type="dxa"/>
-        <w:left w:w="108" w:type="dxa"/>
-        <w:bottom w:w="0" w:type="dxa"/>
-        <w:right w:w="108" w:type="dxa"/>
-      </w:tblCellMar>
-    </w:tblPr>
-  </w:style>
-  <w:style w:type="numbering" w:default="1" w:styleId="Semlista">
-    <w:name w:val="No List"/>
-    <w:uiPriority w:val="99"/>
-    <w:semiHidden/>
-    <w:unhideWhenUsed/>
-  </w:style>
-  <w:style w:type="character" w:customStyle="1" w:styleId="Ttulo1Char">
-    <w:name w:val="Título 1 Char"/>
-    <w:basedOn w:val="Fontepargpadro"/>
-    <w:link w:val="Ttulo1"/>
-    <w:uiPriority w:val="9"/>
-    <w:rsid w:val="00584E43"/>
-    <w:rPr>
-      <w:rFonts w:ascii="Arial" w:eastAsiaTheme="majorEastAsia" w:hAnsi="Arial" w:cstheme="majorBidi"/>
-      <w:b/>
-      <w:color w:val="000000" w:themeColor="text1"/>
-      <w:sz w:val="24"/>
-      <w:szCs w:val="32"/>
-    </w:rPr>
-  </w:style>
-  <w:style w:type="paragraph" w:styleId="Cabealho">
-    <w:name w:val="header"/>
-    <w:basedOn w:val="Normal"/>
-    <w:link w:val="CabealhoChar"/>
-    <w:uiPriority w:val="99"/>
-    <w:unhideWhenUsed/>
-    <w:rsid w:val="00D36581"/>
-    <w:pPr>
-      <w:tabs>
-        <w:tab w:val="center" w:pos="4252"/>
-        <w:tab w:val="right" w:pos="8504"/>
-      </w:tabs>
-      <w:spacing w:line="240" w:lineRule="auto"/>
-    </w:pPr>
-  </w:style>
-  <w:style w:type="character" w:customStyle="1" w:styleId="CabealhoChar">
-    <w:name w:val="Cabeçalho Char"/>
-    <w:basedOn w:val="Fontepargpadro"/>
-    <w:link w:val="Cabealho"/>
-    <w:uiPriority w:val="99"/>
-    <w:rsid w:val="00D36581"/>
-    <w:rPr>
-      <w:rFonts w:ascii="Arial" w:hAnsi="Arial" w:cs="Arial"/>
-      <w:color w:val="000000" w:themeColor="text1"/>
-      <w:sz w:val="24"/>
-      <w:szCs w:val="24"/>
-    </w:rPr>
-  </w:style>
-  <w:style w:type="paragraph" w:styleId="Rodap">
-    <w:name w:val="footer"/>
-    <w:basedOn w:val="Normal"/>
-    <w:link w:val="RodapChar"/>
-    <w:uiPriority w:val="99"/>
-    <w:unhideWhenUsed/>
-    <w:rsid w:val="00D36581"/>
-    <w:pPr>
-      <w:tabs>
-        <w:tab w:val="center" w:pos="4252"/>
-        <w:tab w:val="right" w:pos="8504"/>
-      </w:tabs>
-      <w:spacing w:line="240" w:lineRule="auto"/>
-    </w:pPr>
-  </w:style>
-  <w:style w:type="character" w:customStyle="1" w:styleId="RodapChar">
-    <w:name w:val="Rodapé Char"/>
-    <w:basedOn w:val="Fontepargpadro"/>
-    <w:link w:val="Rodap"/>
-    <w:uiPriority w:val="99"/>
-    <w:rsid w:val="00D36581"/>
-    <w:rPr>
-      <w:rFonts w:ascii="Arial" w:hAnsi="Arial" w:cs="Arial"/>
-      <w:color w:val="000000" w:themeColor="text1"/>
-      <w:sz w:val="24"/>
-      <w:szCs w:val="24"/>
-    </w:rPr>
-  </w:style>
-  <w:style w:type="character" w:customStyle="1" w:styleId="Ttulo2Char">
-    <w:name w:val="Título 2 Char"/>
-    <w:basedOn w:val="Fontepargpadro"/>
-    <w:link w:val="Ttulo2"/>
-    <w:uiPriority w:val="9"/>
-    <w:rsid w:val="009D0EDD"/>
-    <w:rPr>
-      <w:rFonts w:ascii="Arial" w:eastAsiaTheme="majorEastAsia" w:hAnsi="Arial" w:cstheme="majorBidi"/>
-      <w:color w:val="000000" w:themeColor="text1"/>
-      <w:sz w:val="24"/>
-      <w:szCs w:val="26"/>
-    </w:rPr>
-  </w:style>
-  <w:style w:type="character" w:customStyle="1" w:styleId="Ttulo3Char">
-    <w:name w:val="Título 3 Char"/>
-    <w:basedOn w:val="Fontepargpadro"/>
-    <w:link w:val="Ttulo3"/>
-    <w:uiPriority w:val="9"/>
-    <w:rsid w:val="00C724EE"/>
-    <w:rPr>
-      <w:rFonts w:ascii="Arial" w:eastAsiaTheme="majorEastAsia" w:hAnsi="Arial" w:cstheme="majorBidi"/>
-      <w:sz w:val="24"/>
-      <w:szCs w:val="24"/>
-    </w:rPr>
-  </w:style>
-  <w:style w:type="paragraph" w:styleId="Textodenotadefim">
-    <w:name w:val="endnote text"/>
-    <w:basedOn w:val="Normal"/>
-    <w:link w:val="TextodenotadefimChar"/>
-    <w:uiPriority w:val="99"/>
-    <w:semiHidden/>
-    <w:unhideWhenUsed/>
-    <w:rsid w:val="009D0EDD"/>
-    <w:pPr>
-      <w:spacing w:line="240" w:lineRule="auto"/>
-    </w:pPr>
-    <w:rPr>
-      <w:sz w:val="20"/>
-      <w:szCs w:val="20"/>
-    </w:rPr>
-  </w:style>
-  <w:style w:type="character" w:customStyle="1" w:styleId="TextodenotadefimChar">
-    <w:name w:val="Texto de nota de fim Char"/>
-    <w:basedOn w:val="Fontepargpadro"/>
-    <w:link w:val="Textodenotadefim"/>
-    <w:uiPriority w:val="99"/>
-    <w:semiHidden/>
-    <w:rsid w:val="009D0EDD"/>
-    <w:rPr>
-      <w:rFonts w:ascii="Arial" w:hAnsi="Arial" w:cs="Arial"/>
-      <w:color w:val="000000" w:themeColor="text1"/>
-      <w:sz w:val="20"/>
-      <w:szCs w:val="20"/>
-    </w:rPr>
-  </w:style>
-  <w:style w:type="character" w:styleId="Refdenotadefim">
-    <w:name w:val="endnote reference"/>
-    <w:basedOn w:val="Fontepargpadro"/>
-    <w:uiPriority w:val="99"/>
-    <w:semiHidden/>
-    <w:unhideWhenUsed/>
-    <w:rsid w:val="009D0EDD"/>
-    <w:rPr>
-      <w:vertAlign w:val="superscript"/>
-    </w:rPr>
-  </w:style>
-  <w:style w:type="paragraph" w:styleId="CabealhodoSumrio">
-    <w:name w:val="TOC Heading"/>
-    <w:basedOn w:val="Ttulo1"/>
-    <w:next w:val="Normal"/>
-    <w:uiPriority w:val="39"/>
-    <w:unhideWhenUsed/>
-    <w:qFormat/>
-    <w:rsid w:val="00584E43"/>
-    <w:pPr>
-      <w:numPr>
-        <w:numId w:val="0"/>
-      </w:numPr>
-      <w:spacing w:before="240" w:after="0" w:line="259" w:lineRule="auto"/>
-      <w:jc w:val="left"/>
-      <w:outlineLvl w:val="9"/>
-    </w:pPr>
-    <w:rPr>
-      <w:rFonts w:asciiTheme="majorHAnsi" w:hAnsiTheme="majorHAnsi"/>
-      <w:b w:val="0"/>
-      <w:color w:val="2F5496" w:themeColor="accent1" w:themeShade="BF"/>
-      <w:sz w:val="32"/>
-      <w:lang w:eastAsia="pt-BR"/>
-    </w:rPr>
-  </w:style>
-  <w:style w:type="paragraph" w:styleId="Sumrio1">
-    <w:name w:val="toc 1"/>
-    <w:basedOn w:val="Normal"/>
-    <w:next w:val="Normal"/>
-    <w:autoRedefine/>
-    <w:uiPriority w:val="39"/>
-    <w:unhideWhenUsed/>
-    <w:rsid w:val="00584E43"/>
-    <w:pPr>
-      <w:tabs>
-        <w:tab w:val="left" w:pos="1320"/>
-        <w:tab w:val="right" w:leader="dot" w:pos="9061"/>
-      </w:tabs>
-      <w:spacing w:after="100"/>
-    </w:pPr>
-    <w:rPr>
-      <w:b/>
-      <w:noProof/>
-    </w:rPr>
-  </w:style>
-  <w:style w:type="paragraph" w:styleId="Sumrio2">
-    <w:name w:val="toc 2"/>
-    <w:basedOn w:val="Normal"/>
-    <w:next w:val="Normal"/>
-    <w:autoRedefine/>
-    <w:uiPriority w:val="39"/>
-    <w:unhideWhenUsed/>
-    <w:rsid w:val="00584E43"/>
-    <w:pPr>
-      <w:spacing w:after="100"/>
-      <w:ind w:left="240"/>
-    </w:pPr>
-  </w:style>
-  <w:style w:type="paragraph" w:styleId="Sumrio3">
-    <w:name w:val="toc 3"/>
-    <w:basedOn w:val="Normal"/>
-    <w:next w:val="Normal"/>
-    <w:autoRedefine/>
-    <w:uiPriority w:val="39"/>
-    <w:unhideWhenUsed/>
-    <w:rsid w:val="00584E43"/>
-    <w:pPr>
-      <w:spacing w:after="100"/>
-      <w:ind w:left="480"/>
-    </w:pPr>
-  </w:style>
-  <w:style w:type="character" w:styleId="Hyperlink">
-    <w:name w:val="Hyperlink"/>
-    <w:basedOn w:val="Fontepargpadro"/>
-    <w:uiPriority w:val="99"/>
-    <w:unhideWhenUsed/>
-    <w:rsid w:val="00584E43"/>
-    <w:rPr>
-      <w:color w:val="0563C1" w:themeColor="hyperlink"/>
-      <w:u w:val="single"/>
-    </w:rPr>
-  </w:style>
-</w:styles>
-</file>
-
-<file path=word/stylesWithEffects.xml><?xml version="1.0" encoding="utf-8"?>
-<w:styles xmlns:wpc="http://schemas.microsoft.com/office/word/2010/wordprocessingCanvas" xmlns:mc="http://schemas.openxmlformats.org/markup-compatibility/2006" xmlns:o="urn:schemas-microsoft-com:office:office" xmlns:r="http://schemas.openxmlformats.org/officeDocument/2006/relationships" xmlns:m="http://schemas.openxmlformats.org/officeDocument/2006/math" xmlns:v="urn:schemas-microsoft-com:vml" xmlns:wp14="http://schemas.microsoft.com/office/word/2010/wordprocessingDrawing" xmlns:wp="http://schemas.openxmlformats.org/drawingml/2006/wordprocessingDrawing" xmlns:w10="urn:schemas-microsoft-com:office:word" xmlns:w="http://schemas.openxmlformats.org/wordprocessingml/2006/main" xmlns:w14="http://schemas.microsoft.com/office/word/2010/wordml" xmlns:wpg="http://schemas.microsoft.com/office/word/2010/wordprocessingGroup" xmlns:wpi="http://schemas.microsoft.com/office/word/2010/wordprocessingInk" xmlns:wne="http://schemas.microsoft.com/office/word/2006/wordml" xmlns:wps="http://schemas.microsoft.com/office/word/2010/wordprocessingShape" mc:Ignorable="w14 wp14">
-  <w:docDefaults>
-    <w:rPrDefault>
-      <w:rPr>
-        <w:rFonts w:asciiTheme="minorHAnsi" w:eastAsiaTheme="minorHAnsi" w:hAnsiTheme="minorHAnsi" w:cstheme="minorBidi"/>
-        <w:sz w:val="22"/>
-        <w:szCs w:val="22"/>
-        <w:lang w:val="pt-BR" w:eastAsia="en-US" w:bidi="ar-SA"/>
-      </w:rPr>
-    </w:rPrDefault>
-    <w:pPrDefault>
-      <w:pPr>
-        <w:spacing w:line="360" w:lineRule="auto"/>
-        <w:ind w:firstLine="709"/>
-        <w:jc w:val="both"/>
-      </w:pPr>
-    </w:pPrDefault>
-  </w:docDefaults>
-  <w:latentStyles w:defLockedState="0" w:defUIPriority="99" w:defSemiHidden="1" w:defUnhideWhenUsed="1" w:defQFormat="0" w:count="267">
-    <w:lsdException w:name="Normal" w:semiHidden="0" w:uiPriority="0" w:unhideWhenUsed="0" w:qFormat="1"/>
-    <w:lsdException w:name="heading 1" w:semiHidden="0" w:uiPriority="9" w:unhideWhenUsed="0" w:qFormat="1"/>
-    <w:lsdException w:name="heading 2" w:uiPriority="9" w:qFormat="1"/>
-    <w:lsdException w:name="heading 3" w:uiPriority="9" w:qFormat="1"/>
-    <w:lsdException w:name="heading 4" w:uiPriority="9" w:qFormat="1"/>
-    <w:lsdException w:name="heading 5" w:uiPriority="9" w:qFormat="1"/>
-    <w:lsdException w:name="heading 6" w:uiPriority="9" w:qFormat="1"/>
-    <w:lsdException w:name="heading 7" w:uiPriority="9" w:qFormat="1"/>
-    <w:lsdException w:name="heading 8" w:uiPriority="9" w:qFormat="1"/>
-    <w:lsdException w:name="heading 9" w:uiPriority="9" w:qFormat="1"/>
-    <w:lsdException w:name="toc 1" w:uiPriority="39"/>
-    <w:lsdException w:name="toc 2" w:uiPriority="39"/>
-    <w:lsdException w:name="toc 3" w:uiPriority="39"/>
-    <w:lsdException w:name="toc 4" w:uiPriority="39"/>
-    <w:lsdException w:name="toc 5" w:uiPriority="39"/>
-    <w:lsdException w:name="toc 6" w:uiPriority="39"/>
-    <w:lsdException w:name="toc 7" w:uiPriority="39"/>
-    <w:lsdException w:name="toc 8" w:uiPriority="39"/>
-    <w:lsdException w:name="toc 9" w:uiPriority="39"/>
-    <w:lsdException w:name="caption" w:uiPriority="35" w:qFormat="1"/>
-    <w:lsdException w:name="Title" w:semiHidden="0" w:uiPriority="10" w:unhideWhenUsed="0" w:qFormat="1"/>
-    <w:lsdException w:name="Default Paragraph Font" w:uiPriority="1"/>
-    <w:lsdException w:name="Subtitle" w:semiHidden="0" w:uiPriority="11" w:unhideWhenUsed="0" w:qFormat="1"/>
-    <w:lsdException w:name="Strong" w:semiHidden="0" w:uiPriority="22" w:unhideWhenUsed="0" w:qFormat="1"/>
-    <w:lsdException w:name="Emphasis" w:semiHidden="0" w:uiPriority="20" w:unhideWhenUsed="0" w:qFormat="1"/>
-    <w:lsdException w:name="Table Grid" w:semiHidden="0" w:uiPriority="39" w:unhideWhenUsed="0"/>
-    <w:lsdException w:name="Placeholder Text" w:unhideWhenUsed="0"/>
-    <w:lsdException w:name="No Spacing" w:semiHidden="0" w:uiPriority="1" w:unhideWhenUsed="0" w:qFormat="1"/>
-    <w:lsdException w:name="Light Shading" w:semiHidden="0" w:uiPriority="60" w:unhideWhenUsed="0"/>
-    <w:lsdException w:name="Light List" w:semiHidden="0" w:uiPriority="61" w:unhideWhenUsed="0"/>
-    <w:lsdException w:name="Light Grid" w:semiHidden="0" w:uiPriority="62" w:unhideWhenUsed="0"/>
-    <w:lsdException w:name="Medium Shading 1" w:semiHidden="0" w:uiPriority="63" w:unhideWhenUsed="0"/>
-    <w:lsdException w:name="Medium Shading 2" w:semiHidden="0" w:uiPriority="64" w:unhideWhenUsed="0"/>
-    <w:lsdException w:name="Medium List 1" w:semiHidden="0" w:uiPriority="65" w:unhideWhenUsed="0"/>
-    <w:lsdException w:name="Medium List 2" w:semiHidden="0" w:uiPriority="66" w:unhideWhenUsed="0"/>
-    <w:lsdException w:name="Medium Grid 1" w:semiHidden="0" w:uiPriority="67" w:unhideWhenUsed="0"/>
-    <w:lsdException w:name="Medium Grid 2" w:semiHidden="0" w:uiPriority="68" w:unhideWhenUsed="0"/>
-    <w:lsdException w:name="Medium Grid 3" w:semiHidden="0" w:uiPriority="69" w:unhideWhenUsed="0"/>
-    <w:lsdException w:name="Dark List" w:semiHidden="0" w:uiPriority="70" w:unhideWhenUsed="0"/>
-    <w:lsdException w:name="Colorful Shading" w:semiHidden="0" w:uiPriority="71" w:unhideWhenUsed="0"/>
-    <w:lsdException w:name="Colorful List" w:semiHidden="0" w:uiPriority="72" w:unhideWhenUsed="0"/>
-    <w:lsdException w:name="Colorful Grid" w:semiHidden="0" w:uiPriority="73" w:unhideWhenUsed="0"/>
-    <w:lsdException w:name="Light Shading Accent 1" w:semiHidden="0" w:uiPriority="60" w:unhideWhenUsed="0"/>
-    <w:lsdException w:name="Light List Accent 1" w:semiHidden="0" w:uiPriority="61" w:unhideWhenUsed="0"/>
-    <w:lsdException w:name="Light Grid Accent 1" w:semiHidden="0" w:uiPriority="62" w:unhideWhenUsed="0"/>
-    <w:lsdException w:name="Medium Shading 1 Accent 1" w:semiHidden="0" w:uiPriority="63" w:unhideWhenUsed="0"/>
-    <w:lsdException w:name="Medium Shading 2 Accent 1" w:semiHidden="0" w:uiPriority="64" w:unhideWhenUsed="0"/>
-    <w:lsdException w:name="Medium List 1 Accent 1" w:semiHidden="0" w:uiPriority="65" w:unhideWhenUsed="0"/>
-    <w:lsdException w:name="Revision" w:unhideWhenUsed="0"/>
-    <w:lsdException w:name="List Paragraph" w:semiHidden="0" w:uiPriority="34" w:unhideWhenUsed="0" w:qFormat="1"/>
-    <w:lsdException w:name="Quote" w:semiHidden="0" w:uiPriority="29" w:unhideWhenUsed="0" w:qFormat="1"/>
-    <w:lsdException w:name="Intense Quote" w:semiHidden="0" w:uiPriority="30" w:unhideWhenUsed="0" w:qFormat="1"/>
-    <w:lsdException w:name="Medium List 2 Accent 1" w:semiHidden="0" w:uiPriority="66" w:unhideWhenUsed="0"/>
-    <w:lsdException w:name="Medium Grid 1 Accent 1" w:semiHidden="0" w:uiPriority="67" w:unhideWhenUsed="0"/>
-    <w:lsdException w:name="Medium Grid 2 Accent 1" w:semiHidden="0" w:uiPriority="68" w:unhideWhenUsed="0"/>
-    <w:lsdException w:name="Medium Grid 3 Accent 1" w:semiHidden="0" w:uiPriority="69" w:unhideWhenUsed="0"/>
-    <w:lsdException w:name="Dark List Accent 1" w:semiHidden="0" w:uiPriority="70" w:unhideWhenUsed="0"/>
-    <w:lsdException w:name="Colorful Shading Accent 1" w:semiHidden="0" w:uiPriority="71" w:unhideWhenUsed="0"/>
-    <w:lsdException w:name="Colorful List Accent 1" w:semiHidden="0" w:uiPriority="72" w:unhideWhenUsed="0"/>
-    <w:lsdException w:name="Colorful Grid Accent 1" w:semiHidden="0" w:uiPriority="73" w:unhideWhenUsed="0"/>
-    <w:lsdException w:name="Light Shading Accent 2" w:semiHidden="0" w:uiPriority="60" w:unhideWhenUsed="0"/>
-    <w:lsdException w:name="Light List Accent 2" w:semiHidden="0" w:uiPriority="61" w:unhideWhenUsed="0"/>
-    <w:lsdException w:name="Light Grid Accent 2" w:semiHidden="0" w:uiPriority="62" w:unhideWhenUsed="0"/>
-    <w:lsdException w:name="Medium Shading 1 Accent 2" w:semiHidden="0" w:uiPriority="63" w:unhideWhenUsed="0"/>
-    <w:lsdException w:name="Medium Shading 2 Accent 2" w:semiHidden="0" w:uiPriority="64" w:unhideWhenUsed="0"/>
-    <w:lsdException w:name="Medium List 1 Accent 2" w:semiHidden="0" w:uiPriority="65" w:unhideWhenUsed="0"/>
-    <w:lsdException w:name="Medium List 2 Accent 2" w:semiHidden="0" w:uiPriority="66" w:unhideWhenUsed="0"/>
-    <w:lsdException w:name="Medium Grid 1 Accent 2" w:semiHidden="0" w:uiPriority="67" w:unhideWhenUsed="0"/>
-    <w:lsdException w:name="Medium Grid 2 Accent 2" w:semiHidden="0" w:uiPriority="68" w:unhideWhenUsed="0"/>
-    <w:lsdException w:name="Medium Grid 3 Accent 2" w:semiHidden="0" w:uiPriority="69" w:unhideWhenUsed="0"/>
-    <w:lsdException w:name="Dark List Accent 2" w:semiHidden="0" w:uiPriority="70" w:unhideWhenUsed="0"/>
-    <w:lsdException w:name="Colorful Shading Accent 2" w:semiHidden="0" w:uiPriority="71" w:unhideWhenUsed="0"/>
-    <w:lsdException w:name="Colorful List Accent 2" w:semiHidden="0" w:uiPriority="72" w:unhideWhenUsed="0"/>
-    <w:lsdException w:name="Colorful Grid Accent 2" w:semiHidden="0" w:uiPriority="73" w:unhideWhenUsed="0"/>
-    <w:lsdException w:name="Light Shading Accent 3" w:semiHidden="0" w:uiPriority="60" w:unhideWhenUsed="0"/>
-    <w:lsdException w:name="Light List Accent 3" w:semiHidden="0" w:uiPriority="61" w:unhideWhenUsed="0"/>
-    <w:lsdException w:name="Light Grid Accent 3" w:semiHidden="0" w:uiPriority="62" w:unhideWhenUsed="0"/>
-    <w:lsdException w:name="Medium Shading 1 Accent 3" w:semiHidden="0" w:uiPriority="63" w:unhideWhenUsed="0"/>
-    <w:lsdException w:name="Medium Shading 2 Accent 3" w:semiHidden="0" w:uiPriority="64" w:unhideWhenUsed="0"/>
-    <w:lsdException w:name="Medium List 1 Accent 3" w:semiHidden="0" w:uiPriority="65" w:unhideWhenUsed="0"/>
-    <w:lsdException w:name="Medium List 2 Accent 3" w:semiHidden="0" w:uiPriority="66" w:unhideWhenUsed="0"/>
-    <w:lsdException w:name="Medium Grid 1 Accent 3" w:semiHidden="0" w:uiPriority="67" w:unhideWhenUsed="0"/>
-    <w:lsdException w:name="Medium Grid 2 Accent 3" w:semiHidden="0" w:uiPriority="68" w:unhideWhenUsed="0"/>
-    <w:lsdException w:name="Medium Grid 3 Accent 3" w:semiHidden="0" w:uiPriority="69" w:unhideWhenUsed="0"/>
-    <w:lsdException w:name="Dark List Accent 3" w:semiHidden="0" w:uiPriority="70" w:unhideWhenUsed="0"/>
-    <w:lsdException w:name="Colorful Shading Accent 3" w:semiHidden="0" w:uiPriority="71" w:unhideWhenUsed="0"/>
-    <w:lsdException w:name="Colorful List Accent 3" w:semiHidden="0" w:uiPriority="72" w:unhideWhenUsed="0"/>
-    <w:lsdException w:name="Colorful Grid Accent 3" w:semiHidden="0" w:uiPriority="73" w:unhideWhenUsed="0"/>
-    <w:lsdException w:name="Light Shading Accent 4" w:semiHidden="0" w:uiPriority="60" w:unhideWhenUsed="0"/>
-    <w:lsdException w:name="Light List Accent 4" w:semiHidden="0" w:uiPriority="61" w:unhideWhenUsed="0"/>
-    <w:lsdException w:name="Light Grid Accent 4" w:semiHidden="0" w:uiPriority="62" w:unhideWhenUsed="0"/>
-    <w:lsdException w:name="Medium Shading 1 Accent 4" w:semiHidden="0" w:uiPriority="63" w:unhideWhenUsed="0"/>
-    <w:lsdException w:name="Medium Shading 2 Accent 4" w:semiHidden="0" w:uiPriority="64" w:unhideWhenUsed="0"/>
-    <w:lsdException w:name="Medium List 1 Accent 4" w:semiHidden="0" w:uiPriority="65" w:unhideWhenUsed="0"/>
-    <w:lsdException w:name="Medium List 2 Accent 4" w:semiHidden="0" w:uiPriority="66" w:unhideWhenUsed="0"/>
-    <w:lsdException w:name="Medium Grid 1 Accent 4" w:semiHidden="0" w:uiPriority="67" w:unhideWhenUsed="0"/>
-    <w:lsdException w:name="Medium Grid 2 Accent 4" w:semiHidden="0" w:uiPriority="68" w:unhideWhenUsed="0"/>
-    <w:lsdException w:name="Medium Grid 3 Accent 4" w:semiHidden="0" w:uiPriority="69" w:unhideWhenUsed="0"/>
-    <w:lsdException w:name="Dark List Accent 4" w:semiHidden="0" w:uiPriority="70" w:unhideWhenUsed="0"/>
-    <w:lsdException w:name="Colorful Shading Accent 4" w:semiHidden="0" w:uiPriority="71" w:unhideWhenUsed="0"/>
-    <w:lsdException w:name="Colorful List Accent 4" w:semiHidden="0" w:uiPriority="72" w:unhideWhenUsed="0"/>
-    <w:lsdException w:name="Colorful Grid Accent 4" w:semiHidden="0" w:uiPriority="73" w:unhideWhenUsed="0"/>
-    <w:lsdException w:name="Light Shading Accent 5" w:semiHidden="0" w:uiPriority="60" w:unhideWhenUsed="0"/>
-    <w:lsdException w:name="Light List Accent 5" w:semiHidden="0" w:uiPriority="61" w:unhideWhenUsed="0"/>
-    <w:lsdException w:name="Light Grid Accent 5" w:semiHidden="0" w:uiPriority="62" w:unhideWhenUsed="0"/>
-    <w:lsdException w:name="Medium Shading 1 Accent 5" w:semiHidden="0" w:uiPriority="63" w:unhideWhenUsed="0"/>
-    <w:lsdException w:name="Medium Shading 2 Accent 5" w:semiHidden="0" w:uiPriority="64" w:unhideWhenUsed="0"/>
-    <w:lsdException w:name="Medium List 1 Accent 5" w:semiHidden="0" w:uiPriority="65" w:unhideWhenUsed="0"/>
-    <w:lsdException w:name="Medium List 2 Accent 5" w:semiHidden="0" w:uiPriority="66" w:unhideWhenUsed="0"/>
-    <w:lsdException w:name="Medium Grid 1 Accent 5" w:semiHidden="0" w:uiPriority="67" w:unhideWhenUsed="0"/>
-    <w:lsdException w:name="Medium Grid 2 Accent 5" w:semiHidden="0" w:uiPriority="68" w:unhideWhenUsed="0"/>
-    <w:lsdException w:name="Medium Grid 3 Accent 5" w:semiHidden="0" w:uiPriority="69" w:unhideWhenUsed="0"/>
-    <w:lsdException w:name="Dark List Accent 5" w:semiHidden="0" w:uiPriority="70" w:unhideWhenUsed="0"/>
-    <w:lsdException w:name="Colorful Shading Accent 5" w:semiHidden="0" w:uiPriority="71" w:unhideWhenUsed="0"/>
-    <w:lsdException w:name="Colorful List Accent 5" w:semiHidden="0" w:uiPriority="72" w:unhideWhenUsed="0"/>
-    <w:lsdException w:name="Colorful Grid Accent 5" w:semiHidden="0" w:uiPriority="73" w:unhideWhenUsed="0"/>
-    <w:lsdException w:name="Light Shading Accent 6" w:semiHidden="0" w:uiPriority="60" w:unhideWhenUsed="0"/>
-    <w:lsdException w:name="Light List Accent 6" w:semiHidden="0" w:uiPriority="61" w:unhideWhenUsed="0"/>
-    <w:lsdException w:name="Light Grid Accent 6" w:semiHidden="0" w:uiPriority="62" w:unhideWhenUsed="0"/>
-    <w:lsdException w:name="Medium Shading 1 Accent 6" w:semiHidden="0" w:uiPriority="63" w:unhideWhenUsed="0"/>
-    <w:lsdException w:name="Medium Shading 2 Accent 6" w:semiHidden="0" w:uiPriority="64" w:unhideWhenUsed="0"/>
-    <w:lsdException w:name="Medium List 1 Accent 6" w:semiHidden="0" w:uiPriority="65" w:unhideWhenUsed="0"/>
-    <w:lsdException w:name="Medium List 2 Accent 6" w:semiHidden="0" w:uiPriority="66" w:unhideWhenUsed="0"/>
-    <w:lsdException w:name="Medium Grid 1 Accent 6" w:semiHidden="0" w:uiPriority="67" w:unhideWhenUsed="0"/>
-    <w:lsdException w:name="Medium Grid 2 Accent 6" w:semiHidden="0" w:uiPriority="68" w:unhideWhenUsed="0"/>
-    <w:lsdException w:name="Medium Grid 3 Accent 6" w:semiHidden="0" w:uiPriority="69" w:unhideWhenUsed="0"/>
-    <w:lsdException w:name="Dark List Accent 6" w:semiHidden="0" w:uiPriority="70" w:unhideWhenUsed="0"/>
-    <w:lsdException w:name="Colorful Shading Accent 6" w:semiHidden="0" w:uiPriority="71" w:unhideWhenUsed="0"/>
-    <w:lsdException w:name="Colorful List Accent 6" w:semiHidden="0" w:uiPriority="72" w:unhideWhenUsed="0"/>
-    <w:lsdException w:name="Colorful Grid Accent 6" w:semiHidden="0" w:uiPriority="73" w:unhideWhenUsed="0"/>
-    <w:lsdException w:name="Subtle Emphasis" w:semiHidden="0" w:uiPriority="19" w:unhideWhenUsed="0" w:qFormat="1"/>
-    <w:lsdException w:name="Intense Emphasis" w:semiHidden="0" w:uiPriority="21" w:unhideWhenUsed="0" w:qFormat="1"/>
-    <w:lsdException w:name="Subtle Reference" w:semiHidden="0" w:uiPriority="31" w:unhideWhenUsed="0" w:qFormat="1"/>
-    <w:lsdException w:name="Intense Reference" w:semiHidden="0" w:uiPriority="32" w:unhideWhenUsed="0" w:qFormat="1"/>
-    <w:lsdException w:name="Book Title" w:semiHidden="0" w:uiPriority="33" w:unhideWhenUsed="0" w:qFormat="1"/>
-    <w:lsdException w:name="Bibliography" w:uiPriority="37"/>
-    <w:lsdException w:name="TOC Heading" w:uiPriority="39" w:qFormat="1"/>
+  <w:latentStyles w:defLockedState="0" w:defUIPriority="99" w:defSemiHidden="0" w:defUnhideWhenUsed="0" w:defQFormat="0" w:count="375">
+    <w:lsdException w:name="Normal" w:uiPriority="0" w:qFormat="1"/>
+    <w:lsdException w:name="heading 1" w:uiPriority="9" w:qFormat="1"/>
+    <w:lsdException w:name="heading 2" w:semiHidden="1" w:uiPriority="9" w:unhideWhenUsed="1" w:qFormat="1"/>
+    <w:lsdException w:name="heading 3" w:semiHidden="1" w:uiPriority="9" w:unhideWhenUsed="1" w:qFormat="1"/>
+    <w:lsdException w:name="heading 4" w:semiHidden="1" w:uiPriority="9" w:unhideWhenUsed="1" w:qFormat="1"/>
+    <w:lsdException w:name="heading 5" w:semiHidden="1" w:uiPriority="9" w:unhideWhenUsed="1" w:qFormat="1"/>
+    <w:lsdException w:name="heading 6" w:semiHidden="1" w:uiPriority="9" w:unhideWhenUsed="1" w:qFormat="1"/>
+    <w:lsdException w:name="heading 7" w:semiHidden="1" w:uiPriority="9" w:unhideWhenUsed="1" w:qFormat="1"/>
+    <w:lsdException w:name="heading 8" w:semiHidden="1" w:uiPriority="9" w:unhideWhenUsed="1" w:qFormat="1"/>
+    <w:lsdException w:name="heading 9" w:semiHidden="1" w:uiPriority="9" w:unhideWhenUsed="1" w:qFormat="1"/>
+    <w:lsdException w:name="index 1" w:semiHidden="1" w:unhideWhenUsed="1"/>
+    <w:lsdException w:name="index 2" w:semiHidden="1" w:unhideWhenUsed="1"/>
+    <w:lsdException w:name="index 3" w:semiHidden="1" w:unhideWhenUsed="1"/>
+    <w:lsdException w:name="index 4" w:semiHidden="1" w:unhideWhenUsed="1"/>
+    <w:lsdException w:name="index 5" w:semiHidden="1" w:unhideWhenUsed="1"/>
+    <w:lsdException w:name="index 6" w:semiHidden="1" w:unhideWhenUsed="1"/>
+    <w:lsdException w:name="index 7" w:semiHidden="1" w:unhideWhenUsed="1"/>
+    <w:lsdException w:name="index 8" w:semiHidden="1" w:unhideWhenUsed="1"/>
+    <w:lsdException w:name="index 9" w:semiHidden="1" w:unhideWhenUsed="1"/>
+    <w:lsdException w:name="toc 1" w:semiHidden="1" w:uiPriority="39" w:unhideWhenUsed="1"/>
+    <w:lsdException w:name="toc 2" w:semiHidden="1" w:uiPriority="39" w:unhideWhenUsed="1"/>
+    <w:lsdException w:name="toc 3" w:semiHidden="1" w:uiPriority="39" w:unhideWhenUsed="1"/>
+    <w:lsdException w:name="toc 4" w:semiHidden="1" w:uiPriority="39" w:unhideWhenUsed="1"/>
+    <w:lsdException w:name="toc 5" w:semiHidden="1" w:uiPriority="39" w:unhideWhenUsed="1"/>
+    <w:lsdException w:name="toc 6" w:semiHidden="1" w:uiPriority="39" w:unhideWhenUsed="1"/>
+    <w:lsdException w:name="toc 7" w:semiHidden="1" w:uiPriority="39" w:unhideWhenUsed="1"/>
+    <w:lsdException w:name="toc 8" w:semiHidden="1" w:uiPriority="39" w:unhideWhenUsed="1"/>
+    <w:lsdException w:name="toc 9" w:semiHidden="1" w:uiPriority="39" w:unhideWhenUsed="1"/>
+    <w:lsdException w:name="Normal Indent" w:semiHidden="1" w:unhideWhenUsed="1"/>
+    <w:lsdException w:name="footnote text" w:semiHidden="1" w:unhideWhenUsed="1"/>
+    <w:lsdException w:name="annotation text" w:semiHidden="1" w:unhideWhenUsed="1"/>
+    <w:lsdException w:name="header" w:semiHidden="1" w:unhideWhenUsed="1"/>
+    <w:lsdException w:name="footer" w:semiHidden="1" w:unhideWhenUsed="1"/>
+    <w:lsdException w:name="index heading" w:semiHidden="1" w:unhideWhenUsed="1"/>
+    <w:lsdException w:name="caption" w:semiHidden="1" w:uiPriority="35" w:unhideWhenUsed="1" w:qFormat="1"/>
+    <w:lsdException w:name="table of figures" w:semiHidden="1" w:unhideWhenUsed="1"/>
+    <w:lsdException w:name="envelope address" w:semiHidden="1" w:unhideWhenUsed="1"/>
+    <w:lsdException w:name="envelope return" w:semiHidden="1" w:unhideWhenUsed="1"/>
+    <w:lsdException w:name="footnote reference" w:semiHidden="1" w:unhideWhenUsed="1"/>
+    <w:lsdException w:name="annotation reference" w:semiHidden="1" w:unhideWhenUsed="1"/>
+    <w:lsdException w:name="line number" w:semiHidden="1" w:unhideWhenUsed="1"/>
+    <w:lsdException w:name="page number" w:semiHidden="1" w:unhideWhenUsed="1"/>
+    <w:lsdException w:name="endnote reference" w:semiHidden="1" w:unhideWhenUsed="1"/>
+    <w:lsdException w:name="endnote text" w:semiHidden="1" w:unhideWhenUsed="1"/>
+    <w:lsdException w:name="table of authorities" w:semiHidden="1" w:unhideWhenUsed="1"/>
+    <w:lsdException w:name="macro" w:semiHidden="1" w:unhideWhenUsed="1"/>
+    <w:lsdException w:name="toa heading" w:semiHidden="1" w:unhideWhenUsed="1"/>
+    <w:lsdException w:name="List" w:semiHidden="1" w:unhideWhenUsed="1"/>
+    <w:lsdException w:name="List Bullet" w:semiHidden="1" w:unhideWhenUsed="1"/>
+    <w:lsdException w:name="List Number" w:semiHidden="1" w:unhideWhenUsed="1"/>
+    <w:lsdException w:name="List 2" w:semiHidden="1" w:unhideWhenUsed="1"/>
+    <w:lsdException w:name="List 3" w:semiHidden="1" w:unhideWhenUsed="1"/>
+    <w:lsdException w:name="List 4" w:semiHidden="1" w:unhideWhenUsed="1"/>
+    <w:lsdException w:name="List 5" w:semiHidden="1" w:unhideWhenUsed="1"/>
+    <w:lsdException w:name="List Bullet 2" w:semiHidden="1" w:unhideWhenUsed="1"/>
+    <w:lsdException w:name="List Bullet 3" w:semiHidden="1" w:unhideWhenUsed="1"/>
+    <w:lsdException w:name="List Bullet 4" w:semiHidden="1" w:unhideWhenUsed="1"/>
+    <w:lsdException w:name="List Bullet 5" w:semiHidden="1" w:unhideWhenUsed="1"/>
+    <w:lsdException w:name="List Number 2" w:semiHidden="1" w:unhideWhenUsed="1"/>
+    <w:lsdException w:name="List Number 3" w:semiHidden="1" w:unhideWhenUsed="1"/>
+    <w:lsdException w:name="List Number 4" w:semiHidden="1" w:unhideWhenUsed="1"/>
+    <w:lsdException w:name="List Number 5" w:semiHidden="1" w:unhideWhenUsed="1"/>
+    <w:lsdException w:name="Title" w:uiPriority="10" w:qFormat="1"/>
+    <w:lsdException w:name="Closing" w:semiHidden="1" w:unhideWhenUsed="1"/>
+    <w:lsdException w:name="Signature" w:semiHidden="1" w:unhideWhenUsed="1"/>
+    <w:lsdException w:name="Default Paragraph Font" w:semiHidden="1" w:uiPriority="1" w:unhideWhenUsed="1"/>
+    <w:lsdException w:name="Body Text" w:semiHidden="1" w:unhideWhenUsed="1"/>
+    <w:lsdException w:name="Body Text Indent" w:semiHidden="1" w:unhideWhenUsed="1"/>
+    <w:lsdException w:name="List Continue" w:semiHidden="1" w:unhideWhenUsed="1"/>
+    <w:lsdException w:name="List Continue 2" w:semiHidden="1" w:unhideWhenUsed="1"/>
+    <w:lsdException w:name="List Continue 3" w:semiHidden="1" w:unhideWhenUsed="1"/>
+    <w:lsdException w:name="List Continue 4" w:semiHidden="1" w:unhideWhenUsed="1"/>
+    <w:lsdException w:name="List Continue 5" w:semiHidden="1" w:unhideWhenUsed="1"/>
+    <w:lsdException w:name="Message Header" w:semiHidden="1" w:unhideWhenUsed="1"/>
+    <w:lsdException w:name="Subtitle" w:uiPriority="11" w:qFormat="1"/>
+    <w:lsdException w:name="Salutation" w:semiHidden="1" w:unhideWhenUsed="1"/>
+    <w:lsdException w:name="Date" w:semiHidden="1" w:unhideWhenUsed="1"/>
+    <w:lsdException w:name="Body Text First Indent" w:semiHidden="1" w:unhideWhenUsed="1"/>
+    <w:lsdException w:name="Body Text First Indent 2" w:semiHidden="1" w:unhideWhenUsed="1"/>
+    <w:lsdException w:name="Note Heading" w:semiHidden="1" w:unhideWhenUsed="1"/>
+    <w:lsdException w:name="Body Text 2" w:semiHidden="1" w:unhideWhenUsed="1"/>
+    <w:lsdException w:name="Body Text 3" w:semiHidden="1" w:unhideWhenUsed="1"/>
+    <w:lsdException w:name="Body Text Indent 2" w:semiHidden="1" w:unhideWhenUsed="1"/>
+    <w:lsdException w:name="Body Text Indent 3" w:semiHidden="1" w:unhideWhenUsed="1"/>
+    <w:lsdException w:name="Block Text" w:semiHidden="1" w:unhideWhenUsed="1"/>
+    <w:lsdException w:name="Hyperlink" w:semiHidden="1" w:unhideWhenUsed="1"/>
+    <w:lsdException w:name="FollowedHyperlink" w:semiHidden="1" w:unhideWhenUsed="1"/>
+    <w:lsdException w:name="Strong" w:uiPriority="22" w:qFormat="1"/>
+    <w:lsdException w:name="Emphasis" w:uiPriority="20" w:qFormat="1"/>
+    <w:lsdException w:name="Document Map" w:semiHidden="1" w:unhideWhenUsed="1"/>
+    <w:lsdException w:name="Plain Text" w:semiHidden="1" w:unhideWhenUsed="1"/>
+    <w:lsdException w:name="E-mail Signature" w:semiHidden="1" w:unhideWhenUsed="1"/>
+    <w:lsdException w:name="HTML Top of Form" w:semiHidden="1" w:unhideWhenUsed="1"/>
+    <w:lsdException w:name="HTML Bottom of Form" w:semiHidden="1" w:unhideWhenUsed="1"/>
+    <w:lsdException w:name="Normal (Web)" w:semiHidden="1" w:unhideWhenUsed="1"/>
+    <w:lsdException w:name="HTML Acronym" w:semiHidden="1" w:unhideWhenUsed="1"/>
+    <w:lsdException w:name="HTML Address" w:semiHidden="1" w:unhideWhenUsed="1"/>
+    <w:lsdException w:name="HTML Cite" w:semiHidden="1" w:unhideWhenUsed="1"/>
+    <w:lsdException w:name="HTML Code" w:semiHidden="1" w:unhideWhenUsed="1"/>
+    <w:lsdException w:name="HTML Definition" w:semiHidden="1" w:unhideWhenUsed="1"/>
+    <w:lsdException w:name="HTML Keyboard" w:semiHidden="1" w:unhideWhenUsed="1"/>
+    <w:lsdException w:name="HTML Preformatted" w:semiHidden="1" w:unhideWhenUsed="1"/>
+    <w:lsdException w:name="HTML Sample" w:semiHidden="1" w:unhideWhenUsed="1"/>
+    <w:lsdException w:name="HTML Typewriter" w:semiHidden="1" w:unhideWhenUsed="1"/>
+    <w:lsdException w:name="HTML Variable" w:semiHidden="1" w:unhideWhenUsed="1"/>
+    <w:lsdException w:name="Normal Table" w:semiHidden="1" w:unhideWhenUsed="1"/>
+    <w:lsdException w:name="annotation subject" w:semiHidden="1" w:unhideWhenUsed="1"/>
+    <w:lsdException w:name="No List" w:semiHidden="1" w:unhideWhenUsed="1"/>
+    <w:lsdException w:name="Outline List 1" w:semiHidden="1" w:unhideWhenUsed="1"/>
+    <w:lsdException w:name="Outline List 2" w:semiHidden="1" w:unhideWhenUsed="1"/>
+    <w:lsdException w:name="Outline List 3" w:semiHidden="1" w:unhideWhenUsed="1"/>
+    <w:lsdException w:name="Table Simple 1" w:semiHidden="1" w:unhideWhenUsed="1"/>
+    <w:lsdException w:name="Table Simple 2" w:semiHidden="1" w:unhideWhenUsed="1"/>
+    <w:lsdException w:name="Table Simple 3" w:semiHidden="1" w:unhideWhenUsed="1"/>
+    <w:lsdException w:name="Table Classic 1" w:semiHidden="1" w:unhideWhenUsed="1"/>
+    <w:lsdException w:name="Table Classic 2" w:semiHidden="1" w:unhideWhenUsed="1"/>
+    <w:lsdException w:name="Table Classic 3" w:semiHidden="1" w:unhideWhenUsed="1"/>
+    <w:lsdException w:name="Table Classic 4" w:semiHidden="1" w:unhideWhenUsed="1"/>
+    <w:lsdException w:name="Table Colorful 1" w:semiHidden="1" w:unhideWhenUsed="1"/>
+    <w:lsdException w:name="Table Colorful 2" w:semiHidden="1" w:unhideWhenUsed="1"/>
+    <w:lsdException w:name="Table Colorful 3" w:semiHidden="1" w:unhideWhenUsed="1"/>
+    <w:lsdException w:name="Table Columns 1" w:semiHidden="1" w:unhideWhenUsed="1"/>
+    <w:lsdException w:name="Table Columns 2" w:semiHidden="1" w:unhideWhenUsed="1"/>
+    <w:lsdException w:name="Table Columns 3" w:semiHidden="1" w:unhideWhenUsed="1"/>
+    <w:lsdException w:name="Table Columns 4" w:semiHidden="1" w:unhideWhenUsed="1"/>
+    <w:lsdException w:name="Table Columns 5" w:semiHidden="1" w:unhideWhenUsed="1"/>
+    <w:lsdException w:name="Table Grid 1" w:semiHidden="1" w:unhideWhenUsed="1"/>
+    <w:lsdException w:name="Table Grid 2" w:semiHidden="1" w:unhideWhenUsed="1"/>
+    <w:lsdException w:name="Table Grid 3" w:semiHidden="1" w:unhideWhenUsed="1"/>
+    <w:lsdException w:name="Table Grid 4" w:semiHidden="1" w:unhideWhenUsed="1"/>
+    <w:lsdException w:name="Table Grid 5" w:semiHidden="1" w:unhideWhenUsed="1"/>
+    <w:lsdException w:name="Table Grid 6" w:semiHidden="1" w:unhideWhenUsed="1"/>
+    <w:lsdException w:name="Table Grid 7" w:semiHidden="1" w:unhideWhenUsed="1"/>
+    <w:lsdException w:name="Table Grid 8" w:semiHidden="1" w:unhideWhenUsed="1"/>
+    <w:lsdException w:name="Table List 1" w:semiHidden="1" w:unhideWhenUsed="1"/>
+    <w:lsdException w:name="Table List 2" w:semiHidden="1" w:unhideWhenUsed="1"/>
+    <w:lsdException w:name="Table List 3" w:semiHidden="1" w:unhideWhenUsed="1"/>
+    <w:lsdException w:name="Table List 4" w:semiHidden="1" w:unhideWhenUsed="1"/>
+    <w:lsdException w:name="Table List 5" w:semiHidden="1" w:unhideWhenUsed="1"/>
+    <w:lsdException w:name="Table List 6" w:semiHidden="1" w:unhideWhenUsed="1"/>
+    <w:lsdException w:name="Table List 7" w:semiHidden="1" w:unhideWhenUsed="1"/>
+    <w:lsdException w:name="Table List 8" w:semiHidden="1" w:unhideWhenUsed="1"/>
+    <w:lsdException w:name="Table 3D effects 1" w:semiHidden="1" w:unhideWhenUsed="1"/>
+    <w:lsdException w:name="Table 3D effects 2" w:semiHidden="1" w:unhideWhenUsed="1"/>
+    <w:lsdException w:name="Table 3D effects 3" w:semiHidden="1" w:unhideWhenUsed="1"/>
+    <w:lsdException w:name="Table Contemporary" w:semiHidden="1" w:unhideWhenUsed="1"/>
+    <w:lsdException w:name="Table Elegant" w:semiHidden="1" w:unhideWhenUsed="1"/>
+    <w:lsdException w:name="Table Professional" w:semiHidden="1" w:unhideWhenUsed="1"/>
+    <w:lsdException w:name="Table Subtle 1" w:semiHidden="1" w:unhideWhenUsed="1"/>
+    <w:lsdException w:name="Table Subtle 2" w:semiHidden="1" w:unhideWhenUsed="1"/>
+    <w:lsdException w:name="Table Web 1" w:semiHidden="1" w:unhideWhenUsed="1"/>
+    <w:lsdException w:name="Table Web 2" w:semiHidden="1" w:unhideWhenUsed="1"/>
+    <w:lsdException w:name="Table Web 3" w:semiHidden="1" w:unhideWhenUsed="1"/>
+    <w:lsdException w:name="Balloon Text" w:semiHidden="1" w:unhideWhenUsed="1"/>
+    <w:lsdException w:name="Table Grid" w:semiHidden="1" w:uiPriority="39" w:unhideWhenUsed="1"/>
+    <w:lsdException w:name="Table Theme" w:semiHidden="1" w:unhideWhenUsed="1"/>
+    <w:lsdException w:name="Placeholder Text" w:semiHidden="1"/>
+    <w:lsdException w:name="No Spacing" w:uiPriority="1" w:qFormat="1"/>
+    <w:lsdException w:name="Light Shading" w:uiPriority="60"/>
+    <w:lsdException w:name="Light List" w:uiPriority="61"/>
+    <w:lsdException w:name="Light Grid" w:uiPriority="62"/>
+    <w:lsdException w:name="Medium Shading 1" w:uiPriority="63"/>
+    <w:lsdException w:name="Medium Shading 2" w:uiPriority="64"/>
+    <w:lsdException w:name="Medium List 1" w:uiPriority="65"/>
+    <w:lsdException w:name="Medium List 2" w:uiPriority="66"/>
+    <w:lsdException w:name="Medium Grid 1" w:uiPriority="67"/>
+    <w:lsdException w:name="Medium Grid 2" w:uiPriority="68"/>
+    <w:lsdException w:name="Medium Grid 3" w:uiPriority="69"/>
+    <w:lsdException w:name="Dark List" w:uiPriority="70"/>
+    <w:lsdException w:name="Colorful Shading" w:uiPriority="71"/>
+    <w:lsdException w:name="Colorful List" w:uiPriority="72"/>
+    <w:lsdException w:name="Colorful Grid" w:uiPriority="73"/>
+    <w:lsdException w:name="Light Shading Accent 1" w:uiPriority="60"/>
+    <w:lsdException w:name="Light List Accent 1" w:uiPriority="61"/>
+    <w:lsdException w:name="Light Grid Accent 1" w:uiPriority="62"/>
+    <w:lsdException w:name="Medium Shading 1 Accent 1" w:uiPriority="63"/>
+    <w:lsdException w:name="Medium Shading 2 Accent 1" w:uiPriority="64"/>
+    <w:lsdException w:name="Medium List 1 Accent 1" w:uiPriority="65"/>
+    <w:lsdException w:name="Revision" w:semiHidden="1"/>
+    <w:lsdException w:name="List Paragraph" w:uiPriority="34" w:qFormat="1"/>
+    <w:lsdException w:name="Quote" w:uiPriority="29" w:qFormat="1"/>
+    <w:lsdException w:name="Intense Quote" w:uiPriority="30" w:qFormat="1"/>
+    <w:lsdException w:name="Medium List 2 Accent 1" w:uiPriority="66"/>
+    <w:lsdException w:name="Medium Grid 1 Accent 1" w:uiPriority="67"/>
+    <w:lsdException w:name="Medium Grid 2 Accent 1" w:uiPriority="68"/>
+    <w:lsdException w:name="Medium Grid 3 Accent 1" w:uiPriority="69"/>
+    <w:lsdException w:name="Dark List Accent 1" w:uiPriority="70"/>
+    <w:lsdException w:name="Colorful Shading Accent 1" w:uiPriority="71"/>
+    <w:lsdException w:name="Colorful List Accent 1" w:uiPriority="72"/>
+    <w:lsdException w:name="Colorful Grid Accent 1" w:uiPriority="73"/>
+    <w:lsdException w:name="Light Shading Accent 2" w:uiPriority="60"/>
+    <w:lsdException w:name="Light List Accent 2" w:uiPriority="61"/>
+    <w:lsdException w:name="Light Grid Accent 2" w:uiPriority="62"/>
+    <w:lsdException w:name="Medium Shading 1 Accent 2" w:uiPriority="63"/>
+    <w:lsdException w:name="Medium Shading 2 Accent 2" w:uiPriority="64"/>
+    <w:lsdException w:name="Medium List 1 Accent 2" w:uiPriority="65"/>
+    <w:lsdException w:name="Medium List 2 Accent 2" w:uiPriority="66"/>
+    <w:lsdException w:name="Medium Grid 1 Accent 2" w:uiPriority="67"/>
+    <w:lsdException w:name="Medium Grid 2 Accent 2" w:uiPriority="68"/>
+    <w:lsdException w:name="Medium Grid 3 Accent 2" w:uiPriority="69"/>
+    <w:lsdException w:name="Dark List Accent 2" w:uiPriority="70"/>
+    <w:lsdException w:name="Colorful Shading Accent 2" w:uiPriority="71"/>
+    <w:lsdException w:name="Colorful List Accent 2" w:uiPriority="72"/>
+    <w:lsdException w:name="Colorful Grid Accent 2" w:uiPriority="73"/>
+    <w:lsdException w:name="Light Shading Accent 3" w:uiPriority="60"/>
+    <w:lsdException w:name="Light List Accent 3" w:uiPriority="61"/>
+    <w:lsdException w:name="Light Grid Accent 3" w:uiPriority="62"/>
+    <w:lsdException w:name="Medium Shading 1 Accent 3" w:uiPriority="63"/>
+    <w:lsdException w:name="Medium Shading 2 Accent 3" w:uiPriority="64"/>
+    <w:lsdException w:name="Medium List 1 Accent 3" w:uiPriority="65"/>
+    <w:lsdException w:name="Medium List 2 Accent 3" w:uiPriority="66"/>
+    <w:lsdException w:name="Medium Grid 1 Accent 3" w:uiPriority="67"/>
+    <w:lsdException w:name="Medium Grid 2 Accent 3" w:uiPriority="68"/>
+    <w:lsdException w:name="Medium Grid 3 Accent 3" w:uiPriority="69"/>
+    <w:lsdException w:name="Dark List Accent 3" w:uiPriority="70"/>
+    <w:lsdException w:name="Colorful Shading Accent 3" w:uiPriority="71"/>
+    <w:lsdException w:name="Colorful List Accent 3" w:uiPriority="72"/>
+    <w:lsdException w:name="Colorful Grid Accent 3" w:uiPriority="73"/>
+    <w:lsdException w:name="Light Shading Accent 4" w:uiPriority="60"/>
+    <w:lsdException w:name="Light List Accent 4" w:uiPriority="61"/>
+    <w:lsdException w:name="Light Grid Accent 4" w:uiPriority="62"/>
+    <w:lsdException w:name="Medium Shading 1 Accent 4" w:uiPriority="63"/>
+    <w:lsdException w:name="Medium Shading 2 Accent 4" w:uiPriority="64"/>
+    <w:lsdException w:name="Medium List 1 Accent 4" w:uiPriority="65"/>
+    <w:lsdException w:name="Medium List 2 Accent 4" w:uiPriority="66"/>
+    <w:lsdException w:name="Medium Grid 1 Accent 4" w:uiPriority="67"/>
+    <w:lsdException w:name="Medium Grid 2 Accent 4" w:uiPriority="68"/>
+    <w:lsdException w:name="Medium Grid 3 Accent 4" w:uiPriority="69"/>
+    <w:lsdException w:name="Dark List Accent 4" w:uiPriority="70"/>
+    <w:lsdException w:name="Colorful Shading Accent 4" w:uiPriority="71"/>
+    <w:lsdException w:name="Colorful List Accent 4" w:uiPriority="72"/>
+    <w:lsdException w:name="Colorful Grid Accent 4" w:uiPriority="73"/>
+    <w:lsdException w:name="Light Shading Accent 5" w:uiPriority="60"/>
+    <w:lsdException w:name="Light List Accent 5" w:uiPriority="61"/>
+    <w:lsdException w:name="Light Grid Accent 5" w:uiPriority="62"/>
+    <w:lsdException w:name="Medium Shading 1 Accent 5" w:uiPriority="63"/>
+    <w:lsdException w:name="Medium Shading 2 Accent 5" w:uiPriority="64"/>
+    <w:lsdException w:name="Medium List 1 Accent 5" w:uiPriority="65"/>
+    <w:lsdException w:name="Medium List 2 Accent 5" w:uiPriority="66"/>
+    <w:lsdException w:name="Medium Grid 1 Accent 5" w:uiPriority="67"/>
+    <w:lsdException w:name="Medium Grid 2 Accent 5" w:uiPriority="68"/>
+    <w:lsdException w:name="Medium Grid 3 Accent 5" w:uiPriority="69"/>
+    <w:lsdException w:name="Dark List Accent 5" w:uiPriority="70"/>
+    <w:lsdException w:name="Colorful Shading Accent 5" w:uiPriority="71"/>
+    <w:lsdException w:name="Colorful List Accent 5" w:uiPriority="72"/>
+    <w:lsdException w:name="Colorful Grid Accent 5" w:uiPriority="73"/>
+    <w:lsdException w:name="Light Shading Accent 6" w:uiPriority="60"/>
+    <w:lsdException w:name="Light List Accent 6" w:uiPriority="61"/>
+    <w:lsdException w:name="Light Grid Accent 6" w:uiPriority="62"/>
+    <w:lsdException w:name="Medium Shading 1 Accent 6" w:uiPriority="63"/>
+    <w:lsdException w:name="Medium Shading 2 Accent 6" w:uiPriority="64"/>
+    <w:lsdException w:name="Medium List 1 Accent 6" w:uiPriority="65"/>
+    <w:lsdException w:name="Medium List 2 Accent 6" w:uiPriority="66"/>
+    <w:lsdException w:name="Medium Grid 1 Accent 6" w:uiPriority="67"/>
+    <w:lsdException w:name="Medium Grid 2 Accent 6" w:uiPriority="68"/>
+    <w:lsdException w:name="Medium Grid 3 Accent 6" w:uiPriority="69"/>
+    <w:lsdException w:name="Dark List Accent 6" w:uiPriority="70"/>
+    <w:lsdException w:name="Colorful Shading Accent 6" w:uiPriority="71"/>
+    <w:lsdException w:name="Colorful List Accent 6" w:uiPriority="72"/>
+    <w:lsdException w:name="Colorful Grid Accent 6" w:uiPriority="73"/>
+    <w:lsdException w:name="Subtle Emphasis" w:uiPriority="19" w:qFormat="1"/>
+    <w:lsdException w:name="Intense Emphasis" w:uiPriority="21" w:qFormat="1"/>
+    <w:lsdException w:name="Subtle Reference" w:uiPriority="31" w:qFormat="1"/>
+    <w:lsdException w:name="Intense Reference" w:uiPriority="32" w:qFormat="1"/>
+    <w:lsdException w:name="Book Title" w:uiPriority="33" w:qFormat="1"/>
+    <w:lsdException w:name="Bibliography" w:semiHidden="1" w:uiPriority="37" w:unhideWhenUsed="1"/>
+    <w:lsdException w:name="TOC Heading" w:semiHidden="1" w:uiPriority="39" w:unhideWhenUsed="1" w:qFormat="1"/>
+    <w:lsdException w:name="Plain Table 1" w:uiPriority="41"/>
+    <w:lsdException w:name="Plain Table 2" w:uiPriority="42"/>
+    <w:lsdException w:name="Plain Table 3" w:uiPriority="43"/>
+    <w:lsdException w:name="Plain Table 4" w:uiPriority="44"/>
+    <w:lsdException w:name="Plain Table 5" w:uiPriority="45"/>
+    <w:lsdException w:name="Grid Table Light" w:uiPriority="40"/>
+    <w:lsdException w:name="Grid Table 1 Light" w:uiPriority="46"/>
+    <w:lsdException w:name="Grid Table 2" w:uiPriority="47"/>
+    <w:lsdException w:name="Grid Table 3" w:uiPriority="48"/>
+    <w:lsdException w:name="Grid Table 4" w:uiPriority="49"/>
+    <w:lsdException w:name="Grid Table 5 Dark" w:uiPriority="50"/>
+    <w:lsdException w:name="Grid Table 6 Colorful" w:uiPriority="51"/>
+    <w:lsdException w:name="Grid Table 7 Colorful" w:uiPriority="52"/>
+    <w:lsdException w:name="Grid Table 1 Light Accent 1" w:uiPriority="46"/>
+    <w:lsdException w:name="Grid Table 2 Accent 1" w:uiPriority="47"/>
+    <w:lsdException w:name="Grid Table 3 Accent 1" w:uiPriority="48"/>
+    <w:lsdException w:name="Grid Table 4 Accent 1" w:uiPriority="49"/>
+    <w:lsdException w:name="Grid Table 5 Dark Accent 1" w:uiPriority="50"/>
+    <w:lsdException w:name="Grid Table 6 Colorful Accent 1" w:uiPriority="51"/>
+    <w:lsdException w:name="Grid Table 7 Colorful Accent 1" w:uiPriority="52"/>
+    <w:lsdException w:name="Grid Table 1 Light Accent 2" w:uiPriority="46"/>
+    <w:lsdException w:name="Grid Table 2 Accent 2" w:uiPriority="47"/>
+    <w:lsdException w:name="Grid Table 3 Accent 2" w:uiPriority="48"/>
+    <w:lsdException w:name="Grid Table 4 Accent 2" w:uiPriority="49"/>
+    <w:lsdException w:name="Grid Table 5 Dark Accent 2" w:uiPriority="50"/>
+    <w:lsdException w:name="Grid Table 6 Colorful Accent 2" w:uiPriority="51"/>
+    <w:lsdException w:name="Grid Table 7 Colorful Accent 2" w:uiPriority="52"/>
+    <w:lsdException w:name="Grid Table 1 Light Accent 3" w:uiPriority="46"/>
+    <w:lsdException w:name="Grid Table 2 Accent 3" w:uiPriority="47"/>
+    <w:lsdException w:name="Grid Table 3 Accent 3" w:uiPriority="48"/>
+    <w:lsdException w:name="Grid Table 4 Accent 3" w:uiPriority="49"/>
+    <w:lsdException w:name="Grid Table 5 Dark Accent 3" w:uiPriority="50"/>
+    <w:lsdException w:name="Grid Table 6 Colorful Accent 3" w:uiPriority="51"/>
+    <w:lsdException w:name="Grid Table 7 Colorful Accent 3" w:uiPriority="52"/>
+    <w:lsdException w:name="Grid Table 1 Light Accent 4" w:uiPriority="46"/>
+    <w:lsdException w:name="Grid Table 2 Accent 4" w:uiPriority="47"/>
+    <w:lsdException w:name="Grid Table 3 Accent 4" w:uiPriority="48"/>
+    <w:lsdException w:name="Grid Table 4 Accent 4" w:uiPriority="49"/>
+    <w:lsdException w:name="Grid Table 5 Dark Accent 4" w:uiPriority="50"/>
+    <w:lsdException w:name="Grid Table 6 Colorful Accent 4" w:uiPriority="51"/>
+    <w:lsdException w:name="Grid Table 7 Colorful Accent 4" w:uiPriority="52"/>
+    <w:lsdException w:name="Grid Table 1 Light Accent 5" w:uiPriority="46"/>
+    <w:lsdException w:name="Grid Table 2 Accent 5" w:uiPriority="47"/>
+    <w:lsdException w:name="Grid Table 3 Accent 5" w:uiPriority="48"/>
+    <w:lsdException w:name="Grid Table 4 Accent 5" w:uiPriority="49"/>
+    <w:lsdException w:name="Grid Table 5 Dark Accent 5" w:uiPriority="50"/>
+    <w:lsdException w:name="Grid Table 6 Colorful Accent 5" w:uiPriority="51"/>
+    <w:lsdException w:name="Grid Table 7 Colorful Accent 5" w:uiPriority="52"/>
+    <w:lsdException w:name="Grid Table 1 Light Accent 6" w:uiPriority="46"/>
+    <w:lsdException w:name="Grid Table 2 Accent 6" w:uiPriority="47"/>
+    <w:lsdException w:name="Grid Table 3 Accent 6" w:uiPriority="48"/>
+    <w:lsdException w:name="Grid Table 4 Accent 6" w:uiPriority="49"/>
+    <w:lsdException w:name="Grid Table 5 Dark Accent 6" w:uiPriority="50"/>
+    <w:lsdException w:name="Grid Table 6 Colorful Accent 6" w:uiPriority="51"/>
+    <w:lsdException w:name="Grid Table 7 Colorful Accent 6" w:uiPriority="52"/>
+    <w:lsdException w:name="List Table 1 Light" w:uiPriority="46"/>
+    <w:lsdException w:name="List Table 2" w:uiPriority="47"/>
+    <w:lsdException w:name="List Table 3" w:uiPriority="48"/>
+    <w:lsdException w:name="List Table 4" w:uiPriority="49"/>
+    <w:lsdException w:name="List Table 5 Dark" w:uiPriority="50"/>
+    <w:lsdException w:name="List Table 6 Colorful" w:uiPriority="51"/>
+    <w:lsdException w:name="List Table 7 Colorful" w:uiPriority="52"/>
+    <w:lsdException w:name="List Table 1 Light Accent 1" w:uiPriority="46"/>
+    <w:lsdException w:name="List Table 2 Accent 1" w:uiPriority="47"/>
+    <w:lsdException w:name="List Table 3 Accent 1" w:uiPriority="48"/>
+    <w:lsdException w:name="List Table 4 Accent 1" w:uiPriority="49"/>
+    <w:lsdException w:name="List Table 5 Dark Accent 1" w:uiPriority="50"/>
+    <w:lsdException w:name="List Table 6 Colorful Accent 1" w:uiPriority="51"/>
+    <w:lsdException w:name="List Table 7 Colorful Accent 1" w:uiPriority="52"/>
+    <w:lsdException w:name="List Table 1 Light Accent 2" w:uiPriority="46"/>
+    <w:lsdException w:name="List Table 2 Accent 2" w:uiPriority="47"/>
+    <w:lsdException w:name="List Table 3 Accent 2" w:uiPriority="48"/>
+    <w:lsdException w:name="List Table 4 Accent 2" w:uiPriority="49"/>
+    <w:lsdException w:name="List Table 5 Dark Accent 2" w:uiPriority="50"/>
+    <w:lsdException w:name="List Table 6 Colorful Accent 2" w:uiPriority="51"/>
+    <w:lsdException w:name="List Table 7 Colorful Accent 2" w:uiPriority="52"/>
+    <w:lsdException w:name="List Table 1 Light Accent 3" w:uiPriority="46"/>
+    <w:lsdException w:name="List Table 2 Accent 3" w:uiPriority="47"/>
+    <w:lsdException w:name="List Table 3 Accent 3" w:uiPriority="48"/>
+    <w:lsdException w:name="List Table 4 Accent 3" w:uiPriority="49"/>
+    <w:lsdException w:name="List Table 5 Dark Accent 3" w:uiPriority="50"/>
+    <w:lsdException w:name="List Table 6 Colorful Accent 3" w:uiPriority="51"/>
+    <w:lsdException w:name="List Table 7 Colorful Accent 3" w:uiPriority="52"/>
+    <w:lsdException w:name="List Table 1 Light Accent 4" w:uiPriority="46"/>
+    <w:lsdException w:name="List Table 2 Accent 4" w:uiPriority="47"/>
+    <w:lsdException w:name="List Table 3 Accent 4" w:uiPriority="48"/>
+    <w:lsdException w:name="List Table 4 Accent 4" w:uiPriority="49"/>
+    <w:lsdException w:name="List Table 5 Dark Accent 4" w:uiPriority="50"/>
+    <w:lsdException w:name="List Table 6 Colorful Accent 4" w:uiPriority="51"/>
+    <w:lsdException w:name="List Table 7 Colorful Accent 4" w:uiPriority="52"/>
+    <w:lsdException w:name="List Table 1 Light Accent 5" w:uiPriority="46"/>
+    <w:lsdException w:name="List Table 2 Accent 5" w:uiPriority="47"/>
+    <w:lsdException w:name="List Table 3 Accent 5" w:uiPriority="48"/>
+    <w:lsdException w:name="List Table 4 Accent 5" w:uiPriority="49"/>
+    <w:lsdException w:name="List Table 5 Dark Accent 5" w:uiPriority="50"/>
+    <w:lsdException w:name="List Table 6 Colorful Accent 5" w:uiPriority="51"/>
+    <w:lsdException w:name="List Table 7 Colorful Accent 5" w:uiPriority="52"/>
+    <w:lsdException w:name="List Table 1 Light Accent 6" w:uiPriority="46"/>
+    <w:lsdException w:name="List Table 2 Accent 6" w:uiPriority="47"/>
+    <w:lsdException w:name="List Table 3 Accent 6" w:uiPriority="48"/>
+    <w:lsdException w:name="List Table 4 Accent 6" w:uiPriority="49"/>
+    <w:lsdException w:name="List Table 5 Dark Accent 6" w:uiPriority="50"/>
+    <w:lsdException w:name="List Table 6 Colorful Accent 6" w:uiPriority="51"/>
+    <w:lsdException w:name="List Table 7 Colorful Accent 6" w:uiPriority="52"/>
+    <w:lsdException w:name="Mention" w:semiHidden="1" w:unhideWhenUsed="1"/>
+    <w:lsdException w:name="Smart Hyperlink" w:semiHidden="1" w:unhideWhenUsed="1"/>
+    <w:lsdException w:name="Hashtag" w:semiHidden="1" w:unhideWhenUsed="1"/>
+    <w:lsdException w:name="Unresolved Mention" w:semiHidden="1" w:unhideWhenUsed="1"/>
   </w:latentStyles>
   <w:style w:type="paragraph" w:default="1" w:styleId="Normal">
     <w:name w:val="Normal"/>
@@ -4000,7 +3999,7 @@
   <a:extraClrSchemeLst/>
   <a:extLst>
     <a:ext uri="{05A4C25C-085E-4340-85A3-A5531E510DB2}">
-      <thm15:themeFamily xmlns:thm15="http://schemas.microsoft.com/office/thememl/2012/main" xmlns="" name="Office Theme" id="{62F939B6-93AF-4DB8-9C6B-D6C7DFDC589F}" vid="{4A3C46E8-61CC-4603-A589-7422A47A8E4A}"/>
+      <thm15:themeFamily xmlns:thm15="http://schemas.microsoft.com/office/thememl/2012/main" name="Office Theme" id="{62F939B6-93AF-4DB8-9C6B-D6C7DFDC589F}" vid="{4A3C46E8-61CC-4603-A589-7422A47A8E4A}"/>
     </a:ext>
   </a:extLst>
 </a:theme>
@@ -4011,7 +4010,7 @@
 </file>
 
 <file path=customXml/itemProps1.xml><?xml version="1.0" encoding="utf-8"?>
-<ds:datastoreItem xmlns:ds="http://schemas.openxmlformats.org/officeDocument/2006/customXml" ds:itemID="{CCA47F40-7420-45AF-9B48-94769324660A}">
+<ds:datastoreItem xmlns:ds="http://schemas.openxmlformats.org/officeDocument/2006/customXml" ds:itemID="{2334620B-4157-4A3B-9BF9-0F51A179BCDD}">
   <ds:schemaRefs>
     <ds:schemaRef ds:uri="http://schemas.openxmlformats.org/officeDocument/2006/bibliography"/>
   </ds:schemaRefs>

</xml_diff>